<commit_message>
QS LH und zwischenstand Abschlussbericht (noch nicht fertig überführt!!!!
Signed-off-by: MAG <mxthammel@gmail.com>
</commit_message>
<xml_diff>
--- a/Dokumente/Abschlussbericht/Artefakte/LH_Eventalizer.docx
+++ b/Dokumente/Abschlussbericht/Artefakte/LH_Eventalizer.docx
@@ -52,7 +52,7 @@
               <w:lang w:eastAsia="de-DE" w:bidi="ar-SA"/>
             </w:rPr>
             <w:pict>
-              <v:group id="Group 30" o:spid="_x0000_s1038" style="position:absolute;left:0;text-align:left;margin-left:11258.5pt;margin-top:0;width:332.7pt;height:227.25pt;z-index:251663360;mso-position-horizontal:right;mso-position-horizontal-relative:margin;mso-position-vertical:top;mso-position-vertical-relative:page" coordorigin="4136,15" coordsize="6654,4545" o:gfxdata="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" o:allowincell="f">
+              <v:group id="Group 30" o:spid="_x0000_s1038" style="position:absolute;left:0;text-align:left;margin-left:11540pt;margin-top:0;width:332.7pt;height:227.25pt;z-index:251663360;mso-position-horizontal:right;mso-position-horizontal-relative:margin;mso-position-vertical:top;mso-position-vertical-relative:page" coordorigin="4136,15" coordsize="6654,4545" o:gfxdata="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" o:allowincell="f">
                 <v:shape id="AutoShape 31" o:spid="_x0000_s1042" type="#_x0000_t32" style="position:absolute;left:4136;top:15;width:3058;height:3855;visibility:visible" o:connectortype="straight" o:gfxdata="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" strokecolor="#a7bfde [1620]"/>
                 <v:oval id="Oval 32" o:spid="_x0000_s1041" style="position:absolute;left:6674;top:444;width:4116;height:4116;visibility:visible" o:gfxdata="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" fillcolor="#a7bfde [1620]" stroked="f"/>
                 <v:oval id="Oval 33" o:spid="_x0000_s1040" style="position:absolute;left:6773;top:1058;width:3367;height:3367;visibility:visible" o:gfxdata="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" fillcolor="#d3dfee [820]" stroked="f"/>
@@ -104,7 +104,6 @@
                     <w:dataBinding w:prefixMappings="xmlns:ns0='http://schemas.openxmlformats.org/package/2006/metadata/core-properties' xmlns:ns1='http://purl.org/dc/elements/1.1/'" w:xpath="/ns0:coreProperties[1]/ns1:title[1]" w:storeItemID="{6C3C8BC8-F283-45AE-878A-BAB7291924A1}"/>
                     <w:text/>
                   </w:sdtPr>
-                  <w:sdtEndPr/>
                   <w:sdtContent>
                     <w:r>
                       <w:rPr>
@@ -152,7 +151,6 @@
                     <w:dataBinding w:prefixMappings="xmlns:ns0='http://schemas.openxmlformats.org/package/2006/metadata/core-properties' xmlns:ns1='http://purl.org/dc/elements/1.1/'" w:xpath="/ns0:coreProperties[1]/ns1:subject[1]" w:storeItemID="{6C3C8BC8-F283-45AE-878A-BAB7291924A1}"/>
                     <w:text/>
                   </w:sdtPr>
-                  <w:sdtEndPr/>
                   <w:sdtContent>
                     <w:r>
                       <w:rPr>
@@ -191,7 +189,25 @@
                     <w:sz w:val="28"/>
                     <w:szCs w:val="28"/>
                   </w:rPr>
-                  <w:t xml:space="preserve">FST Projekt "Eventalizer" </w:t>
+                  <w:t>FST Projekt "</w:t>
+                </w:r>
+                <w:proofErr w:type="spellStart"/>
+                <w:r>
+                  <w:rPr>
+                    <w:color w:val="484329" w:themeColor="background2" w:themeShade="3F"/>
+                    <w:sz w:val="28"/>
+                    <w:szCs w:val="28"/>
+                  </w:rPr>
+                  <w:t>Eventalizer</w:t>
+                </w:r>
+                <w:proofErr w:type="spellEnd"/>
+                <w:r>
+                  <w:rPr>
+                    <w:color w:val="484329" w:themeColor="background2" w:themeShade="3F"/>
+                    <w:sz w:val="28"/>
+                    <w:szCs w:val="28"/>
+                  </w:rPr>
+                  <w:t xml:space="preserve">" </w:t>
                 </w:r>
                 <w:r>
                   <w:rPr>
@@ -235,7 +251,6 @@
                     <w:dataBinding w:prefixMappings="xmlns:ns0='http://schemas.microsoft.com/office/2006/coverPageProps'" w:xpath="/ns0:CoverPageProperties[1]/ns0:Abstract[1]" w:storeItemID="{55AF091B-3C7A-41E3-B477-F2FDAA23CFDA}"/>
                     <w:text/>
                   </w:sdtPr>
-                  <w:sdtEndPr/>
                   <w:sdtContent>
                     <w:r>
                       <w:t xml:space="preserve">     </w:t>
@@ -251,7 +266,15 @@
                   <w:spacing w:after="0"/>
                 </w:pPr>
                 <w:r>
-                  <w:t xml:space="preserve">Verbundstudium, Master of Science </w:t>
+                  <w:t xml:space="preserve">Verbundstudium, Master </w:t>
+                </w:r>
+                <w:proofErr w:type="spellStart"/>
+                <w:r>
+                  <w:t>of</w:t>
+                </w:r>
+                <w:proofErr w:type="spellEnd"/>
+                <w:r>
+                  <w:t xml:space="preserve"> Science </w:t>
                 </w:r>
               </w:p>
               <w:p>
@@ -313,7 +336,6 @@
                     <w:dataBinding w:prefixMappings="xmlns:ns0='http://schemas.openxmlformats.org/package/2006/metadata/core-properties' xmlns:ns1='http://purl.org/dc/elements/1.1/'" w:xpath="/ns0:coreProperties[1]/ns1:creator[1]" w:storeItemID="{6C3C8BC8-F283-45AE-878A-BAB7291924A1}"/>
                     <w:text/>
                   </w:sdtPr>
-                  <w:sdtEndPr/>
                   <w:sdtContent>
                     <w:r>
                       <w:rPr>
@@ -327,15 +349,72 @@
                         <w:b/>
                         <w:bCs/>
                       </w:rPr>
-                      <w:t>Alexander Benölken, Martin Garrels, Felix Schulze Mönking, Felix Wessel,</w:t>
+                      <w:t xml:space="preserve">Alexander </w:t>
+                    </w:r>
+                    <w:proofErr w:type="spellStart"/>
+                    <w:r>
+                      <w:rPr>
+                        <w:b/>
+                        <w:bCs/>
+                      </w:rPr>
+                      <w:t>Benölken</w:t>
+                    </w:r>
+                    <w:proofErr w:type="spellEnd"/>
+                    <w:r>
+                      <w:rPr>
+                        <w:b/>
+                        <w:bCs/>
+                      </w:rPr>
+                      <w:t xml:space="preserve">, Martin </w:t>
+                    </w:r>
+                    <w:proofErr w:type="spellStart"/>
+                    <w:r>
+                      <w:rPr>
+                        <w:b/>
+                        <w:bCs/>
+                      </w:rPr>
+                      <w:t>Garrels</w:t>
+                    </w:r>
+                    <w:proofErr w:type="spellEnd"/>
+                    <w:r>
+                      <w:rPr>
+                        <w:b/>
+                        <w:bCs/>
+                      </w:rPr>
+                      <w:t xml:space="preserve">, Felix Schulze </w:t>
+                    </w:r>
+                    <w:proofErr w:type="spellStart"/>
+                    <w:r>
+                      <w:rPr>
+                        <w:b/>
+                        <w:bCs/>
+                      </w:rPr>
+                      <w:t>Mönking</w:t>
+                    </w:r>
+                    <w:proofErr w:type="spellEnd"/>
+                    <w:r>
+                      <w:rPr>
+                        <w:b/>
+                        <w:bCs/>
+                      </w:rPr>
+                      <w:t>, Felix Wessel,</w:t>
                     </w:r>
                     <w:r>
                       <w:rPr>
                         <w:b/>
                         <w:bCs/>
                       </w:rPr>
-                      <w:t xml:space="preserve"> Patrick Wiebeler</w:t>
+                      <w:t xml:space="preserve"> Patrick </w:t>
                     </w:r>
+                    <w:proofErr w:type="spellStart"/>
+                    <w:r>
+                      <w:rPr>
+                        <w:b/>
+                        <w:bCs/>
+                      </w:rPr>
+                      <w:t>Wiebeler</w:t>
+                    </w:r>
+                    <w:proofErr w:type="spellEnd"/>
                   </w:sdtContent>
                 </w:sdt>
               </w:p>
@@ -364,21 +443,20 @@
                     <w:alias w:val="Datum"/>
                     <w:id w:val="703864210"/>
                     <w:dataBinding w:prefixMappings="xmlns:ns0='http://schemas.microsoft.com/office/2006/coverPageProps'" w:xpath="/ns0:CoverPageProperties[1]/ns0:PublishDate[1]" w:storeItemID="{55AF091B-3C7A-41E3-B477-F2FDAA23CFDA}"/>
-                    <w:date w:fullDate="2012-05-09T00:00:00Z">
+                    <w:date w:fullDate="2012-06-09T00:00:00Z">
                       <w:dateFormat w:val="dd.MM.yyyy"/>
                       <w:lid w:val="de-DE"/>
                       <w:storeMappedDataAs w:val="dateTime"/>
                       <w:calendar w:val="gregorian"/>
                     </w:date>
                   </w:sdtPr>
-                  <w:sdtEndPr/>
                   <w:sdtContent>
                     <w:r>
                       <w:rPr>
                         <w:b/>
                         <w:bCs/>
                       </w:rPr>
-                      <w:t>09.05.2012</w:t>
+                      <w:t>09.06.2012</w:t>
                     </w:r>
                   </w:sdtContent>
                 </w:sdt>
@@ -436,7 +514,7 @@
               <w:lang w:eastAsia="de-DE" w:bidi="ar-SA"/>
             </w:rPr>
             <w:pict>
-              <v:group id="Group 7" o:spid="_x0000_s1032" style="position:absolute;left:0;text-align:left;margin-left:8600.65pt;margin-top:0;width:264.55pt;height:690.65pt;z-index:251660288;mso-position-horizontal:right;mso-position-horizontal-relative:page;mso-position-vertical:bottom;mso-position-vertical-relative:page" coordorigin="5531,1258" coordsize="5291,13813" o:gfxdata="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">
+              <v:group id="Group 7" o:spid="_x0000_s1032" style="position:absolute;left:0;text-align:left;margin-left:8814pt;margin-top:0;width:264.55pt;height:690.65pt;z-index:251660288;mso-position-horizontal:right;mso-position-horizontal-relative:page;mso-position-vertical:bottom;mso-position-vertical-relative:page" coordorigin="5531,1258" coordsize="5291,13813" o:gfxdata="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">
                 <v:shape id="AutoShape 8" o:spid="_x0000_s1037" type="#_x0000_t32" style="position:absolute;left:6519;top:1258;width:4303;height:10040;flip:x;visibility:visible" o:connectortype="straight" o:gfxdata="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" strokecolor="#a7bfde [1620]"/>
                 <v:group id="Group 9" o:spid="_x0000_s1033" style="position:absolute;left:5531;top:9226;width:5291;height:5845" coordorigin="5531,9226" coordsize="5291,5845" o:gfxdata="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">
                   <v:shape id="Freeform 10" o:spid="_x0000_s1036" style="position:absolute;left:5531;top:9226;width:5291;height:5845;visibility:visible;mso-wrap-style:square;v-text-anchor:top" coordsize="6418,6670" o:gfxdata="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" path="m6418,1185r,5485l1809,6669c974,5889,,3958,1407,1987,2830,,5591,411,6418,1185xe" fillcolor="#a7bfde [1620]" stroked="f">
@@ -468,7 +546,7 @@
           <w:lang w:val="de-DE"/>
         </w:rPr>
       </w:pPr>
-      <w:bookmarkStart w:id="3" w:name="_Toc323572669"/>
+      <w:bookmarkStart w:id="3" w:name="_Toc327013299"/>
       <w:r>
         <w:rPr>
           <w:lang w:val="de-DE"/>
@@ -641,8 +719,17 @@
                 <w:rFonts w:cs="Arial"/>
                 <w:sz w:val="20"/>
               </w:rPr>
-              <w:t>Alexander Benölken</w:t>
+              <w:t xml:space="preserve">Alexander </w:t>
             </w:r>
+            <w:proofErr w:type="spellStart"/>
+            <w:r>
+              <w:rPr>
+                <w:rFonts w:cs="Arial"/>
+                <w:sz w:val="20"/>
+              </w:rPr>
+              <w:t>Benölken</w:t>
+            </w:r>
+            <w:proofErr w:type="spellEnd"/>
           </w:p>
           <w:p>
             <w:pPr>
@@ -657,8 +744,17 @@
                 <w:rFonts w:cs="Arial"/>
                 <w:sz w:val="20"/>
               </w:rPr>
-              <w:t>Patrick Wiebeler</w:t>
+              <w:t xml:space="preserve">Patrick </w:t>
             </w:r>
+            <w:proofErr w:type="spellStart"/>
+            <w:r>
+              <w:rPr>
+                <w:rFonts w:cs="Arial"/>
+                <w:sz w:val="20"/>
+              </w:rPr>
+              <w:t>Wiebeler</w:t>
+            </w:r>
+            <w:proofErr w:type="spellEnd"/>
           </w:p>
         </w:tc>
         <w:tc>
@@ -743,8 +839,17 @@
                 <w:rFonts w:cs="Arial"/>
                 <w:sz w:val="20"/>
               </w:rPr>
-              <w:t>Martin Garrels</w:t>
+              <w:t xml:space="preserve">Martin </w:t>
             </w:r>
+            <w:proofErr w:type="spellStart"/>
+            <w:r>
+              <w:rPr>
+                <w:rFonts w:cs="Arial"/>
+                <w:sz w:val="20"/>
+              </w:rPr>
+              <w:t>Garrels</w:t>
+            </w:r>
+            <w:proofErr w:type="spellEnd"/>
           </w:p>
         </w:tc>
         <w:tc>
@@ -832,8 +937,17 @@
                 <w:rFonts w:cs="Arial"/>
                 <w:sz w:val="20"/>
               </w:rPr>
-              <w:t>Alexander Benölken</w:t>
+              <w:t xml:space="preserve">Alexander </w:t>
             </w:r>
+            <w:proofErr w:type="spellStart"/>
+            <w:r>
+              <w:rPr>
+                <w:rFonts w:cs="Arial"/>
+                <w:sz w:val="20"/>
+              </w:rPr>
+              <w:t>Benölken</w:t>
+            </w:r>
+            <w:proofErr w:type="spellEnd"/>
           </w:p>
         </w:tc>
         <w:tc>
@@ -933,8 +1047,17 @@
                 <w:rFonts w:cs="Arial"/>
                 <w:sz w:val="20"/>
               </w:rPr>
-              <w:t>Alexander Benölken</w:t>
+              <w:t xml:space="preserve">Alexander </w:t>
             </w:r>
+            <w:proofErr w:type="spellStart"/>
+            <w:r>
+              <w:rPr>
+                <w:rFonts w:cs="Arial"/>
+                <w:sz w:val="20"/>
+              </w:rPr>
+              <w:t>Benölken</w:t>
+            </w:r>
+            <w:proofErr w:type="spellEnd"/>
           </w:p>
         </w:tc>
         <w:tc>
@@ -1022,8 +1145,17 @@
                 <w:rFonts w:cs="Arial"/>
                 <w:sz w:val="20"/>
               </w:rPr>
-              <w:t>Alexander Benölken</w:t>
+              <w:t xml:space="preserve">Alexander </w:t>
             </w:r>
+            <w:proofErr w:type="spellStart"/>
+            <w:r>
+              <w:rPr>
+                <w:rFonts w:cs="Arial"/>
+                <w:sz w:val="20"/>
+              </w:rPr>
+              <w:t>Benölken</w:t>
+            </w:r>
+            <w:proofErr w:type="spellEnd"/>
           </w:p>
         </w:tc>
         <w:tc>
@@ -1108,8 +1240,17 @@
                 <w:rFonts w:cs="Arial"/>
                 <w:sz w:val="20"/>
               </w:rPr>
-              <w:t>Alexander Benölken</w:t>
+              <w:t xml:space="preserve">Alexander </w:t>
             </w:r>
+            <w:proofErr w:type="spellStart"/>
+            <w:r>
+              <w:rPr>
+                <w:rFonts w:cs="Arial"/>
+                <w:sz w:val="20"/>
+              </w:rPr>
+              <w:t>Benölken</w:t>
+            </w:r>
+            <w:proofErr w:type="spellEnd"/>
           </w:p>
         </w:tc>
         <w:tc>
@@ -1197,8 +1338,17 @@
                 <w:rFonts w:cs="Arial"/>
                 <w:sz w:val="20"/>
               </w:rPr>
-              <w:t>Alexander Benölken</w:t>
+              <w:t xml:space="preserve">Alexander </w:t>
             </w:r>
+            <w:proofErr w:type="spellStart"/>
+            <w:r>
+              <w:rPr>
+                <w:rFonts w:cs="Arial"/>
+                <w:sz w:val="20"/>
+              </w:rPr>
+              <w:t>Benölken</w:t>
+            </w:r>
+            <w:proofErr w:type="spellEnd"/>
           </w:p>
         </w:tc>
         <w:tc>
@@ -1298,8 +1448,17 @@
                 <w:rFonts w:cs="Arial"/>
                 <w:sz w:val="20"/>
               </w:rPr>
-              <w:t>Martin Garrels</w:t>
+              <w:t xml:space="preserve">Martin </w:t>
             </w:r>
+            <w:proofErr w:type="spellStart"/>
+            <w:r>
+              <w:rPr>
+                <w:rFonts w:cs="Arial"/>
+                <w:sz w:val="20"/>
+              </w:rPr>
+              <w:t>Garrels</w:t>
+            </w:r>
+            <w:proofErr w:type="spellEnd"/>
           </w:p>
         </w:tc>
         <w:tc>
@@ -1387,8 +1546,17 @@
                 <w:rFonts w:cs="Arial"/>
                 <w:sz w:val="20"/>
               </w:rPr>
-              <w:t>Alexander Benölken</w:t>
+              <w:t xml:space="preserve">Alexander </w:t>
             </w:r>
+            <w:proofErr w:type="spellStart"/>
+            <w:r>
+              <w:rPr>
+                <w:rFonts w:cs="Arial"/>
+                <w:sz w:val="20"/>
+              </w:rPr>
+              <w:t>Benölken</w:t>
+            </w:r>
+            <w:proofErr w:type="spellEnd"/>
           </w:p>
           <w:p>
             <w:pPr>
@@ -1403,8 +1571,17 @@
                 <w:rFonts w:cs="Arial"/>
                 <w:sz w:val="20"/>
               </w:rPr>
-              <w:t>Martin Garrels</w:t>
+              <w:t xml:space="preserve">Martin </w:t>
             </w:r>
+            <w:proofErr w:type="spellStart"/>
+            <w:r>
+              <w:rPr>
+                <w:rFonts w:cs="Arial"/>
+                <w:sz w:val="20"/>
+              </w:rPr>
+              <w:t>Garrels</w:t>
+            </w:r>
+            <w:proofErr w:type="spellEnd"/>
           </w:p>
         </w:tc>
         <w:tc>
@@ -1503,8 +1680,17 @@
                 <w:rFonts w:cs="Arial"/>
                 <w:sz w:val="20"/>
               </w:rPr>
-              <w:t>Felix Schulze Mönking</w:t>
+              <w:t xml:space="preserve">Felix Schulze </w:t>
             </w:r>
+            <w:proofErr w:type="spellStart"/>
+            <w:r>
+              <w:rPr>
+                <w:rFonts w:cs="Arial"/>
+                <w:sz w:val="20"/>
+              </w:rPr>
+              <w:t>Mönking</w:t>
+            </w:r>
+            <w:proofErr w:type="spellEnd"/>
           </w:p>
         </w:tc>
         <w:tc>
@@ -1592,8 +1778,17 @@
                 <w:rFonts w:cs="Arial"/>
                 <w:sz w:val="20"/>
               </w:rPr>
-              <w:t>Martin Garrels</w:t>
+              <w:t xml:space="preserve">Martin </w:t>
             </w:r>
+            <w:proofErr w:type="spellStart"/>
+            <w:r>
+              <w:rPr>
+                <w:rFonts w:cs="Arial"/>
+                <w:sz w:val="20"/>
+              </w:rPr>
+              <w:t>Garrels</w:t>
+            </w:r>
+            <w:proofErr w:type="spellEnd"/>
           </w:p>
           <w:p>
             <w:pPr>
@@ -1608,8 +1803,17 @@
                 <w:rFonts w:cs="Arial"/>
                 <w:sz w:val="20"/>
               </w:rPr>
-              <w:t>Patrick Wiebeler</w:t>
+              <w:t xml:space="preserve">Patrick </w:t>
             </w:r>
+            <w:proofErr w:type="spellStart"/>
+            <w:r>
+              <w:rPr>
+                <w:rFonts w:cs="Arial"/>
+                <w:sz w:val="20"/>
+              </w:rPr>
+              <w:t>Wiebeler</w:t>
+            </w:r>
+            <w:proofErr w:type="spellEnd"/>
           </w:p>
         </w:tc>
         <w:tc>
@@ -1629,7 +1833,23 @@
                 <w:rFonts w:cs="Arial"/>
                 <w:sz w:val="20"/>
               </w:rPr>
-              <w:t>Einarbeitung PeerReview-Rückmeldungen</w:t>
+              <w:t xml:space="preserve">Einarbeitung </w:t>
+            </w:r>
+            <w:proofErr w:type="spellStart"/>
+            <w:r>
+              <w:rPr>
+                <w:rFonts w:cs="Arial"/>
+                <w:sz w:val="20"/>
+              </w:rPr>
+              <w:t>PeerReview</w:t>
+            </w:r>
+            <w:proofErr w:type="spellEnd"/>
+            <w:r>
+              <w:rPr>
+                <w:rFonts w:cs="Arial"/>
+                <w:sz w:val="20"/>
+              </w:rPr>
+              <w:t>-Rückmeldungen</w:t>
             </w:r>
           </w:p>
         </w:tc>
@@ -1647,6 +1867,13 @@
                 <w:sz w:val="20"/>
               </w:rPr>
             </w:pPr>
+            <w:r>
+              <w:rPr>
+                <w:rFonts w:cs="Arial"/>
+                <w:sz w:val="20"/>
+              </w:rPr>
+              <w:t>1.4</w:t>
+            </w:r>
           </w:p>
         </w:tc>
         <w:tc>
@@ -1661,6 +1888,13 @@
                 <w:sz w:val="20"/>
               </w:rPr>
             </w:pPr>
+            <w:r>
+              <w:rPr>
+                <w:rFonts w:cs="Arial"/>
+                <w:sz w:val="20"/>
+              </w:rPr>
+              <w:t>09.06.12</w:t>
+            </w:r>
           </w:p>
         </w:tc>
         <w:tc>
@@ -1675,6 +1909,22 @@
                 <w:sz w:val="20"/>
               </w:rPr>
             </w:pPr>
+            <w:r>
+              <w:rPr>
+                <w:rFonts w:cs="Arial"/>
+                <w:sz w:val="20"/>
+              </w:rPr>
+              <w:t xml:space="preserve">Martin </w:t>
+            </w:r>
+            <w:proofErr w:type="spellStart"/>
+            <w:r>
+              <w:rPr>
+                <w:rFonts w:cs="Arial"/>
+                <w:sz w:val="20"/>
+              </w:rPr>
+              <w:t>Garrels</w:t>
+            </w:r>
+            <w:proofErr w:type="spellEnd"/>
           </w:p>
         </w:tc>
         <w:tc>
@@ -1689,6 +1939,28 @@
                 <w:sz w:val="20"/>
               </w:rPr>
             </w:pPr>
+            <w:r>
+              <w:rPr>
+                <w:rFonts w:cs="Arial"/>
+                <w:sz w:val="20"/>
+              </w:rPr>
+              <w:t>Optische Aufbereitung für Druck,</w:t>
+            </w:r>
+          </w:p>
+          <w:p>
+            <w:pPr>
+              <w:rPr>
+                <w:rFonts w:cs="Arial"/>
+                <w:sz w:val="20"/>
+              </w:rPr>
+            </w:pPr>
+            <w:r>
+              <w:rPr>
+                <w:rFonts w:cs="Arial"/>
+                <w:sz w:val="20"/>
+              </w:rPr>
+              <w:t>abschließende QS</w:t>
+            </w:r>
           </w:p>
         </w:tc>
       </w:tr>
@@ -1730,7 +2002,7 @@
           <w:lang w:val="de-DE" w:bidi="ar-SA"/>
         </w:rPr>
       </w:pPr>
-      <w:bookmarkStart w:id="4" w:name="_Toc323572670"/>
+      <w:bookmarkStart w:id="4" w:name="_Toc327013300"/>
       <w:r>
         <w:rPr>
           <w:lang w:val="de-DE" w:bidi="ar-SA"/>
@@ -1740,6 +2012,8 @@
       </w:r>
       <w:bookmarkEnd w:id="4"/>
     </w:p>
+    <w:bookmarkStart w:id="5" w:name="_GoBack"/>
+    <w:bookmarkEnd w:id="5"/>
     <w:p>
       <w:pPr>
         <w:pStyle w:val="Verzeichnis1"/>
@@ -1771,7 +2045,7 @@
         </w:rPr>
         <w:fldChar w:fldCharType="separate"/>
       </w:r>
-      <w:hyperlink w:anchor="_Toc323572669" w:history="1">
+      <w:hyperlink w:anchor="_Toc327013299" w:history="1">
         <w:r>
           <w:rPr>
             <w:rStyle w:val="Hyperlink"/>
@@ -1817,7 +2091,7 @@
             <w:noProof/>
             <w:webHidden/>
           </w:rPr>
-          <w:instrText xml:space="preserve"> PAGEREF _Toc323572669 \h </w:instrText>
+          <w:instrText xml:space="preserve"> PAGEREF _Toc327013299 \h </w:instrText>
         </w:r>
         <w:r>
           <w:rPr>
@@ -1861,7 +2135,7 @@
           <w:lang w:eastAsia="de-DE" w:bidi="ar-SA"/>
         </w:rPr>
       </w:pPr>
-      <w:hyperlink w:anchor="_Toc323572670" w:history="1">
+      <w:hyperlink w:anchor="_Toc327013300" w:history="1">
         <w:r>
           <w:rPr>
             <w:rStyle w:val="Hyperlink"/>
@@ -1907,7 +2181,7 @@
             <w:noProof/>
             <w:webHidden/>
           </w:rPr>
-          <w:instrText xml:space="preserve"> PAGEREF _Toc323572670 \h </w:instrText>
+          <w:instrText xml:space="preserve"> PAGEREF _Toc327013300 \h </w:instrText>
         </w:r>
         <w:r>
           <w:rPr>
@@ -1951,7 +2225,7 @@
           <w:lang w:eastAsia="de-DE" w:bidi="ar-SA"/>
         </w:rPr>
       </w:pPr>
-      <w:hyperlink w:anchor="_Toc323572671" w:history="1">
+      <w:hyperlink w:anchor="_Toc327013301" w:history="1">
         <w:r>
           <w:rPr>
             <w:rStyle w:val="Hyperlink"/>
@@ -1997,7 +2271,7 @@
             <w:noProof/>
             <w:webHidden/>
           </w:rPr>
-          <w:instrText xml:space="preserve"> PAGEREF _Toc323572671 \h </w:instrText>
+          <w:instrText xml:space="preserve"> PAGEREF _Toc327013301 \h </w:instrText>
         </w:r>
         <w:r>
           <w:rPr>
@@ -2041,7 +2315,7 @@
           <w:lang w:eastAsia="de-DE" w:bidi="ar-SA"/>
         </w:rPr>
       </w:pPr>
-      <w:hyperlink w:anchor="_Toc323572672" w:history="1">
+      <w:hyperlink w:anchor="_Toc327013302" w:history="1">
         <w:r>
           <w:rPr>
             <w:rStyle w:val="Hyperlink"/>
@@ -2087,7 +2361,7 @@
             <w:noProof/>
             <w:webHidden/>
           </w:rPr>
-          <w:instrText xml:space="preserve"> PAGEREF _Toc323572672 \h </w:instrText>
+          <w:instrText xml:space="preserve"> PAGEREF _Toc327013302 \h </w:instrText>
         </w:r>
         <w:r>
           <w:rPr>
@@ -2129,7 +2403,7 @@
           <w:lang w:eastAsia="de-DE" w:bidi="ar-SA"/>
         </w:rPr>
       </w:pPr>
-      <w:hyperlink w:anchor="_Toc323572673" w:history="1">
+      <w:hyperlink w:anchor="_Toc327013303" w:history="1">
         <w:r>
           <w:rPr>
             <w:rStyle w:val="Hyperlink"/>
@@ -2173,7 +2447,7 @@
             <w:noProof/>
             <w:webHidden/>
           </w:rPr>
-          <w:instrText xml:space="preserve"> PAGEREF _Toc323572673 \h </w:instrText>
+          <w:instrText xml:space="preserve"> PAGEREF _Toc327013303 \h </w:instrText>
         </w:r>
         <w:r>
           <w:rPr>
@@ -2215,7 +2489,7 @@
           <w:lang w:eastAsia="de-DE" w:bidi="ar-SA"/>
         </w:rPr>
       </w:pPr>
-      <w:hyperlink w:anchor="_Toc323572674" w:history="1">
+      <w:hyperlink w:anchor="_Toc327013304" w:history="1">
         <w:r>
           <w:rPr>
             <w:rStyle w:val="Hyperlink"/>
@@ -2259,7 +2533,7 @@
             <w:noProof/>
             <w:webHidden/>
           </w:rPr>
-          <w:instrText xml:space="preserve"> PAGEREF _Toc323572674 \h </w:instrText>
+          <w:instrText xml:space="preserve"> PAGEREF _Toc327013304 \h </w:instrText>
         </w:r>
         <w:r>
           <w:rPr>
@@ -2301,7 +2575,7 @@
           <w:lang w:eastAsia="de-DE" w:bidi="ar-SA"/>
         </w:rPr>
       </w:pPr>
-      <w:hyperlink w:anchor="_Toc323572675" w:history="1">
+      <w:hyperlink w:anchor="_Toc327013305" w:history="1">
         <w:r>
           <w:rPr>
             <w:rStyle w:val="Hyperlink"/>
@@ -2345,7 +2619,7 @@
             <w:noProof/>
             <w:webHidden/>
           </w:rPr>
-          <w:instrText xml:space="preserve"> PAGEREF _Toc323572675 \h </w:instrText>
+          <w:instrText xml:space="preserve"> PAGEREF _Toc327013305 \h </w:instrText>
         </w:r>
         <w:r>
           <w:rPr>
@@ -2365,7 +2639,7 @@
             <w:noProof/>
             <w:webHidden/>
           </w:rPr>
-          <w:t>4</w:t>
+          <w:t>5</w:t>
         </w:r>
         <w:r>
           <w:rPr>
@@ -2389,7 +2663,7 @@
           <w:lang w:eastAsia="de-DE" w:bidi="ar-SA"/>
         </w:rPr>
       </w:pPr>
-      <w:hyperlink w:anchor="_Toc323572676" w:history="1">
+      <w:hyperlink w:anchor="_Toc327013306" w:history="1">
         <w:r>
           <w:rPr>
             <w:rStyle w:val="Hyperlink"/>
@@ -2435,7 +2709,7 @@
             <w:noProof/>
             <w:webHidden/>
           </w:rPr>
-          <w:instrText xml:space="preserve"> PAGEREF _Toc323572676 \h </w:instrText>
+          <w:instrText xml:space="preserve"> PAGEREF _Toc327013306 \h </w:instrText>
         </w:r>
         <w:r>
           <w:rPr>
@@ -2477,7 +2751,7 @@
           <w:lang w:eastAsia="de-DE" w:bidi="ar-SA"/>
         </w:rPr>
       </w:pPr>
-      <w:hyperlink w:anchor="_Toc323572677" w:history="1">
+      <w:hyperlink w:anchor="_Toc327013307" w:history="1">
         <w:r>
           <w:rPr>
             <w:rStyle w:val="Hyperlink"/>
@@ -2521,7 +2795,7 @@
             <w:noProof/>
             <w:webHidden/>
           </w:rPr>
-          <w:instrText xml:space="preserve"> PAGEREF _Toc323572677 \h </w:instrText>
+          <w:instrText xml:space="preserve"> PAGEREF _Toc327013307 \h </w:instrText>
         </w:r>
         <w:r>
           <w:rPr>
@@ -2568,7 +2842,7 @@
           <w:lang w:eastAsia="de-DE" w:bidi="ar-SA"/>
         </w:rPr>
       </w:pPr>
-      <w:hyperlink w:anchor="_Toc323572678" w:history="1">
+      <w:hyperlink w:anchor="_Toc327013308" w:history="1">
         <w:r>
           <w:rPr>
             <w:rStyle w:val="Hyperlink"/>
@@ -2613,7 +2887,7 @@
             <w:noProof/>
             <w:webHidden/>
           </w:rPr>
-          <w:instrText xml:space="preserve"> PAGEREF _Toc323572678 \h </w:instrText>
+          <w:instrText xml:space="preserve"> PAGEREF _Toc327013308 \h </w:instrText>
         </w:r>
         <w:r>
           <w:rPr>
@@ -2660,7 +2934,7 @@
           <w:lang w:eastAsia="de-DE" w:bidi="ar-SA"/>
         </w:rPr>
       </w:pPr>
-      <w:hyperlink w:anchor="_Toc323572679" w:history="1">
+      <w:hyperlink w:anchor="_Toc327013309" w:history="1">
         <w:r>
           <w:rPr>
             <w:rStyle w:val="Hyperlink"/>
@@ -2705,7 +2979,7 @@
             <w:noProof/>
             <w:webHidden/>
           </w:rPr>
-          <w:instrText xml:space="preserve"> PAGEREF _Toc323572679 \h </w:instrText>
+          <w:instrText xml:space="preserve"> PAGEREF _Toc327013309 \h </w:instrText>
         </w:r>
         <w:r>
           <w:rPr>
@@ -2752,7 +3026,7 @@
           <w:lang w:eastAsia="de-DE" w:bidi="ar-SA"/>
         </w:rPr>
       </w:pPr>
-      <w:hyperlink w:anchor="_Toc323572680" w:history="1">
+      <w:hyperlink w:anchor="_Toc327013310" w:history="1">
         <w:r>
           <w:rPr>
             <w:rStyle w:val="Hyperlink"/>
@@ -2797,7 +3071,7 @@
             <w:noProof/>
             <w:webHidden/>
           </w:rPr>
-          <w:instrText xml:space="preserve"> PAGEREF _Toc323572680 \h </w:instrText>
+          <w:instrText xml:space="preserve"> PAGEREF _Toc327013310 \h </w:instrText>
         </w:r>
         <w:r>
           <w:rPr>
@@ -2839,7 +3113,7 @@
           <w:lang w:eastAsia="de-DE" w:bidi="ar-SA"/>
         </w:rPr>
       </w:pPr>
-      <w:hyperlink w:anchor="_Toc323572681" w:history="1">
+      <w:hyperlink w:anchor="_Toc327013311" w:history="1">
         <w:r>
           <w:rPr>
             <w:rStyle w:val="Hyperlink"/>
@@ -2883,7 +3157,7 @@
             <w:noProof/>
             <w:webHidden/>
           </w:rPr>
-          <w:instrText xml:space="preserve"> PAGEREF _Toc323572681 \h </w:instrText>
+          <w:instrText xml:space="preserve"> PAGEREF _Toc327013311 \h </w:instrText>
         </w:r>
         <w:r>
           <w:rPr>
@@ -2925,7 +3199,7 @@
           <w:lang w:eastAsia="de-DE" w:bidi="ar-SA"/>
         </w:rPr>
       </w:pPr>
-      <w:hyperlink w:anchor="_Toc323572682" w:history="1">
+      <w:hyperlink w:anchor="_Toc327013312" w:history="1">
         <w:r>
           <w:rPr>
             <w:rStyle w:val="Hyperlink"/>
@@ -2969,7 +3243,7 @@
             <w:noProof/>
             <w:webHidden/>
           </w:rPr>
-          <w:instrText xml:space="preserve"> PAGEREF _Toc323572682 \h </w:instrText>
+          <w:instrText xml:space="preserve"> PAGEREF _Toc327013312 \h </w:instrText>
         </w:r>
         <w:r>
           <w:rPr>
@@ -3011,7 +3285,7 @@
           <w:lang w:eastAsia="de-DE" w:bidi="ar-SA"/>
         </w:rPr>
       </w:pPr>
-      <w:hyperlink w:anchor="_Toc323572683" w:history="1">
+      <w:hyperlink w:anchor="_Toc327013313" w:history="1">
         <w:r>
           <w:rPr>
             <w:rStyle w:val="Hyperlink"/>
@@ -3055,7 +3329,7 @@
             <w:noProof/>
             <w:webHidden/>
           </w:rPr>
-          <w:instrText xml:space="preserve"> PAGEREF _Toc323572683 \h </w:instrText>
+          <w:instrText xml:space="preserve"> PAGEREF _Toc327013313 \h </w:instrText>
         </w:r>
         <w:r>
           <w:rPr>
@@ -3097,7 +3371,7 @@
           <w:lang w:eastAsia="de-DE" w:bidi="ar-SA"/>
         </w:rPr>
       </w:pPr>
-      <w:hyperlink w:anchor="_Toc323572684" w:history="1">
+      <w:hyperlink w:anchor="_Toc327013314" w:history="1">
         <w:r>
           <w:rPr>
             <w:rStyle w:val="Hyperlink"/>
@@ -3141,7 +3415,7 @@
             <w:noProof/>
             <w:webHidden/>
           </w:rPr>
-          <w:instrText xml:space="preserve"> PAGEREF _Toc323572684 \h </w:instrText>
+          <w:instrText xml:space="preserve"> PAGEREF _Toc327013314 \h </w:instrText>
         </w:r>
         <w:r>
           <w:rPr>
@@ -3183,7 +3457,7 @@
           <w:lang w:eastAsia="de-DE" w:bidi="ar-SA"/>
         </w:rPr>
       </w:pPr>
-      <w:hyperlink w:anchor="_Toc323572685" w:history="1">
+      <w:hyperlink w:anchor="_Toc327013315" w:history="1">
         <w:r>
           <w:rPr>
             <w:rStyle w:val="Hyperlink"/>
@@ -3227,7 +3501,7 @@
             <w:noProof/>
             <w:webHidden/>
           </w:rPr>
-          <w:instrText xml:space="preserve"> PAGEREF _Toc323572685 \h </w:instrText>
+          <w:instrText xml:space="preserve"> PAGEREF _Toc327013315 \h </w:instrText>
         </w:r>
         <w:r>
           <w:rPr>
@@ -3271,7 +3545,7 @@
           <w:lang w:eastAsia="de-DE" w:bidi="ar-SA"/>
         </w:rPr>
       </w:pPr>
-      <w:hyperlink w:anchor="_Toc323572686" w:history="1">
+      <w:hyperlink w:anchor="_Toc327013316" w:history="1">
         <w:r>
           <w:rPr>
             <w:rStyle w:val="Hyperlink"/>
@@ -3317,7 +3591,7 @@
             <w:noProof/>
             <w:webHidden/>
           </w:rPr>
-          <w:instrText xml:space="preserve"> PAGEREF _Toc323572686 \h </w:instrText>
+          <w:instrText xml:space="preserve"> PAGEREF _Toc327013316 \h </w:instrText>
         </w:r>
         <w:r>
           <w:rPr>
@@ -3359,7 +3633,7 @@
           <w:lang w:eastAsia="de-DE" w:bidi="ar-SA"/>
         </w:rPr>
       </w:pPr>
-      <w:hyperlink w:anchor="_Toc323572687" w:history="1">
+      <w:hyperlink w:anchor="_Toc327013317" w:history="1">
         <w:r>
           <w:rPr>
             <w:rStyle w:val="Hyperlink"/>
@@ -3403,7 +3677,7 @@
             <w:noProof/>
             <w:webHidden/>
           </w:rPr>
-          <w:instrText xml:space="preserve"> PAGEREF _Toc323572687 \h </w:instrText>
+          <w:instrText xml:space="preserve"> PAGEREF _Toc327013317 \h </w:instrText>
         </w:r>
         <w:r>
           <w:rPr>
@@ -3450,7 +3724,7 @@
           <w:lang w:eastAsia="de-DE" w:bidi="ar-SA"/>
         </w:rPr>
       </w:pPr>
-      <w:hyperlink w:anchor="_Toc323572688" w:history="1">
+      <w:hyperlink w:anchor="_Toc327013318" w:history="1">
         <w:r>
           <w:rPr>
             <w:rStyle w:val="Hyperlink"/>
@@ -3495,7 +3769,7 @@
             <w:noProof/>
             <w:webHidden/>
           </w:rPr>
-          <w:instrText xml:space="preserve"> PAGEREF _Toc323572688 \h </w:instrText>
+          <w:instrText xml:space="preserve"> PAGEREF _Toc327013318 \h </w:instrText>
         </w:r>
         <w:r>
           <w:rPr>
@@ -3542,7 +3816,7 @@
           <w:lang w:eastAsia="de-DE" w:bidi="ar-SA"/>
         </w:rPr>
       </w:pPr>
-      <w:hyperlink w:anchor="_Toc323572689" w:history="1">
+      <w:hyperlink w:anchor="_Toc327013319" w:history="1">
         <w:r>
           <w:rPr>
             <w:rStyle w:val="Hyperlink"/>
@@ -3587,7 +3861,7 @@
             <w:noProof/>
             <w:webHidden/>
           </w:rPr>
-          <w:instrText xml:space="preserve"> PAGEREF _Toc323572689 \h </w:instrText>
+          <w:instrText xml:space="preserve"> PAGEREF _Toc327013319 \h </w:instrText>
         </w:r>
         <w:r>
           <w:rPr>
@@ -3634,7 +3908,7 @@
           <w:lang w:eastAsia="de-DE" w:bidi="ar-SA"/>
         </w:rPr>
       </w:pPr>
-      <w:hyperlink w:anchor="_Toc323572690" w:history="1">
+      <w:hyperlink w:anchor="_Toc327013320" w:history="1">
         <w:r>
           <w:rPr>
             <w:rStyle w:val="Hyperlink"/>
@@ -3679,7 +3953,7 @@
             <w:noProof/>
             <w:webHidden/>
           </w:rPr>
-          <w:instrText xml:space="preserve"> PAGEREF _Toc323572690 \h </w:instrText>
+          <w:instrText xml:space="preserve"> PAGEREF _Toc327013320 \h </w:instrText>
         </w:r>
         <w:r>
           <w:rPr>
@@ -3726,7 +4000,7 @@
           <w:lang w:eastAsia="de-DE" w:bidi="ar-SA"/>
         </w:rPr>
       </w:pPr>
-      <w:hyperlink w:anchor="_Toc323572691" w:history="1">
+      <w:hyperlink w:anchor="_Toc327013321" w:history="1">
         <w:r>
           <w:rPr>
             <w:rStyle w:val="Hyperlink"/>
@@ -3771,7 +4045,7 @@
             <w:noProof/>
             <w:webHidden/>
           </w:rPr>
-          <w:instrText xml:space="preserve"> PAGEREF _Toc323572691 \h </w:instrText>
+          <w:instrText xml:space="preserve"> PAGEREF _Toc327013321 \h </w:instrText>
         </w:r>
         <w:r>
           <w:rPr>
@@ -3818,7 +4092,7 @@
           <w:lang w:eastAsia="de-DE" w:bidi="ar-SA"/>
         </w:rPr>
       </w:pPr>
-      <w:hyperlink w:anchor="_Toc323572692" w:history="1">
+      <w:hyperlink w:anchor="_Toc327013322" w:history="1">
         <w:r>
           <w:rPr>
             <w:rStyle w:val="Hyperlink"/>
@@ -3863,7 +4137,7 @@
             <w:noProof/>
             <w:webHidden/>
           </w:rPr>
-          <w:instrText xml:space="preserve"> PAGEREF _Toc323572692 \h </w:instrText>
+          <w:instrText xml:space="preserve"> PAGEREF _Toc327013322 \h </w:instrText>
         </w:r>
         <w:r>
           <w:rPr>
@@ -3910,7 +4184,7 @@
           <w:lang w:eastAsia="de-DE" w:bidi="ar-SA"/>
         </w:rPr>
       </w:pPr>
-      <w:hyperlink w:anchor="_Toc323572693" w:history="1">
+      <w:hyperlink w:anchor="_Toc327013323" w:history="1">
         <w:r>
           <w:rPr>
             <w:rStyle w:val="Hyperlink"/>
@@ -3955,7 +4229,7 @@
             <w:noProof/>
             <w:webHidden/>
           </w:rPr>
-          <w:instrText xml:space="preserve"> PAGEREF _Toc323572693 \h </w:instrText>
+          <w:instrText xml:space="preserve"> PAGEREF _Toc327013323 \h </w:instrText>
         </w:r>
         <w:r>
           <w:rPr>
@@ -3997,7 +4271,7 @@
           <w:lang w:eastAsia="de-DE" w:bidi="ar-SA"/>
         </w:rPr>
       </w:pPr>
-      <w:hyperlink w:anchor="_Toc323572694" w:history="1">
+      <w:hyperlink w:anchor="_Toc327013324" w:history="1">
         <w:r>
           <w:rPr>
             <w:rStyle w:val="Hyperlink"/>
@@ -4041,7 +4315,7 @@
             <w:noProof/>
             <w:webHidden/>
           </w:rPr>
-          <w:instrText xml:space="preserve"> PAGEREF _Toc323572694 \h </w:instrText>
+          <w:instrText xml:space="preserve"> PAGEREF _Toc327013324 \h </w:instrText>
         </w:r>
         <w:r>
           <w:rPr>
@@ -4088,7 +4362,7 @@
           <w:lang w:eastAsia="de-DE" w:bidi="ar-SA"/>
         </w:rPr>
       </w:pPr>
-      <w:hyperlink w:anchor="_Toc323572695" w:history="1">
+      <w:hyperlink w:anchor="_Toc327013325" w:history="1">
         <w:r>
           <w:rPr>
             <w:rStyle w:val="Hyperlink"/>
@@ -4133,7 +4407,7 @@
             <w:noProof/>
             <w:webHidden/>
           </w:rPr>
-          <w:instrText xml:space="preserve"> PAGEREF _Toc323572695 \h </w:instrText>
+          <w:instrText xml:space="preserve"> PAGEREF _Toc327013325 \h </w:instrText>
         </w:r>
         <w:r>
           <w:rPr>
@@ -4180,7 +4454,7 @@
           <w:lang w:eastAsia="de-DE" w:bidi="ar-SA"/>
         </w:rPr>
       </w:pPr>
-      <w:hyperlink w:anchor="_Toc323572696" w:history="1">
+      <w:hyperlink w:anchor="_Toc327013326" w:history="1">
         <w:r>
           <w:rPr>
             <w:rStyle w:val="Hyperlink"/>
@@ -4225,7 +4499,7 @@
             <w:noProof/>
             <w:webHidden/>
           </w:rPr>
-          <w:instrText xml:space="preserve"> PAGEREF _Toc323572696 \h </w:instrText>
+          <w:instrText xml:space="preserve"> PAGEREF _Toc327013326 \h </w:instrText>
         </w:r>
         <w:r>
           <w:rPr>
@@ -4272,7 +4546,7 @@
           <w:lang w:eastAsia="de-DE" w:bidi="ar-SA"/>
         </w:rPr>
       </w:pPr>
-      <w:hyperlink w:anchor="_Toc323572697" w:history="1">
+      <w:hyperlink w:anchor="_Toc327013327" w:history="1">
         <w:r>
           <w:rPr>
             <w:rStyle w:val="Hyperlink"/>
@@ -4317,7 +4591,7 @@
             <w:noProof/>
             <w:webHidden/>
           </w:rPr>
-          <w:instrText xml:space="preserve"> PAGEREF _Toc323572697 \h </w:instrText>
+          <w:instrText xml:space="preserve"> PAGEREF _Toc327013327 \h </w:instrText>
         </w:r>
         <w:r>
           <w:rPr>
@@ -4364,7 +4638,7 @@
           <w:lang w:eastAsia="de-DE" w:bidi="ar-SA"/>
         </w:rPr>
       </w:pPr>
-      <w:hyperlink w:anchor="_Toc323572698" w:history="1">
+      <w:hyperlink w:anchor="_Toc327013328" w:history="1">
         <w:r>
           <w:rPr>
             <w:rStyle w:val="Hyperlink"/>
@@ -4409,7 +4683,7 @@
             <w:noProof/>
             <w:webHidden/>
           </w:rPr>
-          <w:instrText xml:space="preserve"> PAGEREF _Toc323572698 \h </w:instrText>
+          <w:instrText xml:space="preserve"> PAGEREF _Toc327013328 \h </w:instrText>
         </w:r>
         <w:r>
           <w:rPr>
@@ -4451,7 +4725,7 @@
           <w:lang w:eastAsia="de-DE" w:bidi="ar-SA"/>
         </w:rPr>
       </w:pPr>
-      <w:hyperlink w:anchor="_Toc323572699" w:history="1">
+      <w:hyperlink w:anchor="_Toc327013329" w:history="1">
         <w:r>
           <w:rPr>
             <w:rStyle w:val="Hyperlink"/>
@@ -4495,7 +4769,7 @@
             <w:noProof/>
             <w:webHidden/>
           </w:rPr>
-          <w:instrText xml:space="preserve"> PAGEREF _Toc323572699 \h </w:instrText>
+          <w:instrText xml:space="preserve"> PAGEREF _Toc327013329 \h </w:instrText>
         </w:r>
         <w:r>
           <w:rPr>
@@ -4542,7 +4816,7 @@
           <w:lang w:eastAsia="de-DE" w:bidi="ar-SA"/>
         </w:rPr>
       </w:pPr>
-      <w:hyperlink w:anchor="_Toc323572700" w:history="1">
+      <w:hyperlink w:anchor="_Toc327013330" w:history="1">
         <w:r>
           <w:rPr>
             <w:rStyle w:val="Hyperlink"/>
@@ -4587,7 +4861,7 @@
             <w:noProof/>
             <w:webHidden/>
           </w:rPr>
-          <w:instrText xml:space="preserve"> PAGEREF _Toc323572700 \h </w:instrText>
+          <w:instrText xml:space="preserve"> PAGEREF _Toc327013330 \h </w:instrText>
         </w:r>
         <w:r>
           <w:rPr>
@@ -4634,7 +4908,7 @@
           <w:lang w:eastAsia="de-DE" w:bidi="ar-SA"/>
         </w:rPr>
       </w:pPr>
-      <w:hyperlink w:anchor="_Toc323572701" w:history="1">
+      <w:hyperlink w:anchor="_Toc327013331" w:history="1">
         <w:r>
           <w:rPr>
             <w:rStyle w:val="Hyperlink"/>
@@ -4679,7 +4953,7 @@
             <w:noProof/>
             <w:webHidden/>
           </w:rPr>
-          <w:instrText xml:space="preserve"> PAGEREF _Toc323572701 \h </w:instrText>
+          <w:instrText xml:space="preserve"> PAGEREF _Toc327013331 \h </w:instrText>
         </w:r>
         <w:r>
           <w:rPr>
@@ -4721,7 +4995,7 @@
           <w:lang w:eastAsia="de-DE" w:bidi="ar-SA"/>
         </w:rPr>
       </w:pPr>
-      <w:hyperlink w:anchor="_Toc323572702" w:history="1">
+      <w:hyperlink w:anchor="_Toc327013332" w:history="1">
         <w:r>
           <w:rPr>
             <w:rStyle w:val="Hyperlink"/>
@@ -4765,7 +5039,7 @@
             <w:noProof/>
             <w:webHidden/>
           </w:rPr>
-          <w:instrText xml:space="preserve"> PAGEREF _Toc323572702 \h </w:instrText>
+          <w:instrText xml:space="preserve"> PAGEREF _Toc327013332 \h </w:instrText>
         </w:r>
         <w:r>
           <w:rPr>
@@ -4812,7 +5086,7 @@
           <w:lang w:eastAsia="de-DE" w:bidi="ar-SA"/>
         </w:rPr>
       </w:pPr>
-      <w:hyperlink w:anchor="_Toc323572703" w:history="1">
+      <w:hyperlink w:anchor="_Toc327013333" w:history="1">
         <w:r>
           <w:rPr>
             <w:rStyle w:val="Hyperlink"/>
@@ -4857,7 +5131,7 @@
             <w:noProof/>
             <w:webHidden/>
           </w:rPr>
-          <w:instrText xml:space="preserve"> PAGEREF _Toc323572703 \h </w:instrText>
+          <w:instrText xml:space="preserve"> PAGEREF _Toc327013333 \h </w:instrText>
         </w:r>
         <w:r>
           <w:rPr>
@@ -4904,7 +5178,7 @@
           <w:lang w:eastAsia="de-DE" w:bidi="ar-SA"/>
         </w:rPr>
       </w:pPr>
-      <w:hyperlink w:anchor="_Toc323572704" w:history="1">
+      <w:hyperlink w:anchor="_Toc327013334" w:history="1">
         <w:r>
           <w:rPr>
             <w:rStyle w:val="Hyperlink"/>
@@ -4949,7 +5223,7 @@
             <w:noProof/>
             <w:webHidden/>
           </w:rPr>
-          <w:instrText xml:space="preserve"> PAGEREF _Toc323572704 \h </w:instrText>
+          <w:instrText xml:space="preserve"> PAGEREF _Toc327013334 \h </w:instrText>
         </w:r>
         <w:r>
           <w:rPr>
@@ -4996,7 +5270,7 @@
           <w:lang w:eastAsia="de-DE" w:bidi="ar-SA"/>
         </w:rPr>
       </w:pPr>
-      <w:hyperlink w:anchor="_Toc323572705" w:history="1">
+      <w:hyperlink w:anchor="_Toc327013335" w:history="1">
         <w:r>
           <w:rPr>
             <w:rStyle w:val="Hyperlink"/>
@@ -5041,7 +5315,7 @@
             <w:noProof/>
             <w:webHidden/>
           </w:rPr>
-          <w:instrText xml:space="preserve"> PAGEREF _Toc323572705 \h </w:instrText>
+          <w:instrText xml:space="preserve"> PAGEREF _Toc327013335 \h </w:instrText>
         </w:r>
         <w:r>
           <w:rPr>
@@ -5088,7 +5362,7 @@
           <w:lang w:eastAsia="de-DE" w:bidi="ar-SA"/>
         </w:rPr>
       </w:pPr>
-      <w:hyperlink w:anchor="_Toc323572706" w:history="1">
+      <w:hyperlink w:anchor="_Toc327013336" w:history="1">
         <w:r>
           <w:rPr>
             <w:rStyle w:val="Hyperlink"/>
@@ -5133,7 +5407,7 @@
             <w:noProof/>
             <w:webHidden/>
           </w:rPr>
-          <w:instrText xml:space="preserve"> PAGEREF _Toc323572706 \h </w:instrText>
+          <w:instrText xml:space="preserve"> PAGEREF _Toc327013336 \h </w:instrText>
         </w:r>
         <w:r>
           <w:rPr>
@@ -5177,7 +5451,7 @@
           <w:lang w:eastAsia="de-DE" w:bidi="ar-SA"/>
         </w:rPr>
       </w:pPr>
-      <w:hyperlink w:anchor="_Toc323572707" w:history="1">
+      <w:hyperlink w:anchor="_Toc327013337" w:history="1">
         <w:r>
           <w:rPr>
             <w:rStyle w:val="Hyperlink"/>
@@ -5223,7 +5497,7 @@
             <w:noProof/>
             <w:webHidden/>
           </w:rPr>
-          <w:instrText xml:space="preserve"> PAGEREF _Toc323572707 \h </w:instrText>
+          <w:instrText xml:space="preserve"> PAGEREF _Toc327013337 \h </w:instrText>
         </w:r>
         <w:r>
           <w:rPr>
@@ -5265,7 +5539,7 @@
           <w:lang w:eastAsia="de-DE" w:bidi="ar-SA"/>
         </w:rPr>
       </w:pPr>
-      <w:hyperlink w:anchor="_Toc323572708" w:history="1">
+      <w:hyperlink w:anchor="_Toc327013338" w:history="1">
         <w:r>
           <w:rPr>
             <w:rStyle w:val="Hyperlink"/>
@@ -5309,7 +5583,7 @@
             <w:noProof/>
             <w:webHidden/>
           </w:rPr>
-          <w:instrText xml:space="preserve"> PAGEREF _Toc323572708 \h </w:instrText>
+          <w:instrText xml:space="preserve"> PAGEREF _Toc327013338 \h </w:instrText>
         </w:r>
         <w:r>
           <w:rPr>
@@ -5351,7 +5625,7 @@
           <w:lang w:eastAsia="de-DE" w:bidi="ar-SA"/>
         </w:rPr>
       </w:pPr>
-      <w:hyperlink w:anchor="_Toc323572709" w:history="1">
+      <w:hyperlink w:anchor="_Toc327013339" w:history="1">
         <w:r>
           <w:rPr>
             <w:rStyle w:val="Hyperlink"/>
@@ -5395,7 +5669,7 @@
             <w:noProof/>
             <w:webHidden/>
           </w:rPr>
-          <w:instrText xml:space="preserve"> PAGEREF _Toc323572709 \h </w:instrText>
+          <w:instrText xml:space="preserve"> PAGEREF _Toc327013339 \h </w:instrText>
         </w:r>
         <w:r>
           <w:rPr>
@@ -5442,7 +5716,7 @@
           <w:lang w:eastAsia="de-DE" w:bidi="ar-SA"/>
         </w:rPr>
       </w:pPr>
-      <w:hyperlink w:anchor="_Toc323572710" w:history="1">
+      <w:hyperlink w:anchor="_Toc327013340" w:history="1">
         <w:r>
           <w:rPr>
             <w:rStyle w:val="Hyperlink"/>
@@ -5487,7 +5761,7 @@
             <w:noProof/>
             <w:webHidden/>
           </w:rPr>
-          <w:instrText xml:space="preserve"> PAGEREF _Toc323572710 \h </w:instrText>
+          <w:instrText xml:space="preserve"> PAGEREF _Toc327013340 \h </w:instrText>
         </w:r>
         <w:r>
           <w:rPr>
@@ -5534,7 +5808,7 @@
           <w:lang w:eastAsia="de-DE" w:bidi="ar-SA"/>
         </w:rPr>
       </w:pPr>
-      <w:hyperlink w:anchor="_Toc323572711" w:history="1">
+      <w:hyperlink w:anchor="_Toc327013341" w:history="1">
         <w:r>
           <w:rPr>
             <w:rStyle w:val="Hyperlink"/>
@@ -5579,7 +5853,7 @@
             <w:noProof/>
             <w:webHidden/>
           </w:rPr>
-          <w:instrText xml:space="preserve"> PAGEREF _Toc323572711 \h </w:instrText>
+          <w:instrText xml:space="preserve"> PAGEREF _Toc327013341 \h </w:instrText>
         </w:r>
         <w:r>
           <w:rPr>
@@ -5623,7 +5897,7 @@
           <w:lang w:eastAsia="de-DE" w:bidi="ar-SA"/>
         </w:rPr>
       </w:pPr>
-      <w:hyperlink w:anchor="_Toc323572712" w:history="1">
+      <w:hyperlink w:anchor="_Toc327013342" w:history="1">
         <w:r>
           <w:rPr>
             <w:rStyle w:val="Hyperlink"/>
@@ -5669,7 +5943,7 @@
             <w:noProof/>
             <w:webHidden/>
           </w:rPr>
-          <w:instrText xml:space="preserve"> PAGEREF _Toc323572712 \h </w:instrText>
+          <w:instrText xml:space="preserve"> PAGEREF _Toc327013342 \h </w:instrText>
         </w:r>
         <w:r>
           <w:rPr>
@@ -5740,7 +6014,7 @@
           <w:lang w:val="de-DE" w:bidi="ar-SA"/>
         </w:rPr>
       </w:pPr>
-      <w:bookmarkStart w:id="5" w:name="_Toc323572671"/>
+      <w:bookmarkStart w:id="6" w:name="_Toc327013301"/>
       <w:r>
         <w:rPr>
           <w:lang w:val="de-DE" w:bidi="ar-SA"/>
@@ -5748,7 +6022,7 @@
         <w:lastRenderedPageBreak/>
         <w:t>Abkürzungsverzeichnis</w:t>
       </w:r>
-      <w:bookmarkEnd w:id="5"/>
+      <w:bookmarkEnd w:id="6"/>
     </w:p>
     <w:p>
       <w:pPr>
@@ -5778,7 +6052,21 @@
         <w:rPr>
           <w:lang w:bidi="ar-SA"/>
         </w:rPr>
-        <w:t>Glossar zum FST Projekt "Eventalizer", Team 5</w:t>
+        <w:t>Glossar zum FST Projekt "</w:t>
+      </w:r>
+      <w:proofErr w:type="spellStart"/>
+      <w:r>
+        <w:rPr>
+          <w:lang w:bidi="ar-SA"/>
+        </w:rPr>
+        <w:t>Eventalizer</w:t>
+      </w:r>
+      <w:proofErr w:type="spellEnd"/>
+      <w:r>
+        <w:rPr>
+          <w:lang w:bidi="ar-SA"/>
+        </w:rPr>
+        <w:t>", Team 5</w:t>
       </w:r>
       <w:r>
         <w:rPr>
@@ -5792,32 +6080,32 @@
       <w:pPr>
         <w:pStyle w:val="berschrift1"/>
       </w:pPr>
-      <w:bookmarkStart w:id="6" w:name="_Ref318533249"/>
-      <w:bookmarkStart w:id="7" w:name="_Ref318533251"/>
-      <w:bookmarkStart w:id="8" w:name="_Toc320351634"/>
-      <w:bookmarkStart w:id="9" w:name="_Toc323572672"/>
+      <w:bookmarkStart w:id="7" w:name="_Ref318533249"/>
+      <w:bookmarkStart w:id="8" w:name="_Ref318533251"/>
+      <w:bookmarkStart w:id="9" w:name="_Toc320351634"/>
+      <w:bookmarkStart w:id="10" w:name="_Toc327013302"/>
       <w:r>
         <w:lastRenderedPageBreak/>
         <w:t>Zielbestimmung und Zielgruppen</w:t>
       </w:r>
-      <w:bookmarkEnd w:id="6"/>
       <w:bookmarkEnd w:id="7"/>
       <w:bookmarkEnd w:id="8"/>
       <w:bookmarkEnd w:id="9"/>
+      <w:bookmarkEnd w:id="10"/>
     </w:p>
     <w:p>
       <w:pPr>
         <w:pStyle w:val="berschrift2"/>
       </w:pPr>
-      <w:bookmarkStart w:id="10" w:name="_Toc319843083"/>
-      <w:bookmarkStart w:id="11" w:name="_Toc320351635"/>
-      <w:bookmarkStart w:id="12" w:name="_Toc323572673"/>
-      <w:bookmarkEnd w:id="10"/>
+      <w:bookmarkStart w:id="11" w:name="_Toc319843083"/>
+      <w:bookmarkStart w:id="12" w:name="_Toc320351635"/>
+      <w:bookmarkStart w:id="13" w:name="_Toc327013303"/>
+      <w:bookmarkEnd w:id="11"/>
       <w:r>
         <w:t>Produktperspektive</w:t>
       </w:r>
-      <w:bookmarkEnd w:id="11"/>
       <w:bookmarkEnd w:id="12"/>
+      <w:bookmarkEnd w:id="13"/>
     </w:p>
     <w:p>
       <w:r>
@@ -5955,13 +6243,13 @@
       <w:pPr>
         <w:pStyle w:val="berschrift2"/>
       </w:pPr>
-      <w:bookmarkStart w:id="13" w:name="_Toc320351636"/>
-      <w:bookmarkStart w:id="14" w:name="_Toc323572674"/>
+      <w:bookmarkStart w:id="14" w:name="_Toc320351636"/>
+      <w:bookmarkStart w:id="15" w:name="_Toc327013304"/>
       <w:r>
         <w:t>Einsatzkontext</w:t>
       </w:r>
-      <w:bookmarkEnd w:id="13"/>
       <w:bookmarkEnd w:id="14"/>
+      <w:bookmarkEnd w:id="15"/>
     </w:p>
     <w:p>
       <w:r>
@@ -6036,15 +6324,25 @@
     </w:p>
     <w:p>
       <w:pPr>
+        <w:spacing w:line="288" w:lineRule="auto"/>
+        <w:ind w:left="2160"/>
+      </w:pPr>
+      <w:r>
+        <w:br w:type="page"/>
+      </w:r>
+    </w:p>
+    <w:p>
+      <w:pPr>
         <w:pStyle w:val="berschrift2"/>
       </w:pPr>
-      <w:bookmarkStart w:id="15" w:name="_Toc320351637"/>
-      <w:bookmarkStart w:id="16" w:name="_Toc323572675"/>
-      <w:r>
+      <w:bookmarkStart w:id="16" w:name="_Toc320351637"/>
+      <w:bookmarkStart w:id="17" w:name="_Toc327013305"/>
+      <w:r>
+        <w:lastRenderedPageBreak/>
         <w:t>Zielgruppe</w:t>
       </w:r>
-      <w:bookmarkEnd w:id="15"/>
       <w:bookmarkEnd w:id="16"/>
+      <w:bookmarkEnd w:id="17"/>
     </w:p>
     <w:p>
       <w:r>
@@ -6065,8 +6363,8 @@
       </w:tblPr>
       <w:tblGrid>
         <w:gridCol w:w="3071"/>
-        <w:gridCol w:w="3071"/>
-        <w:gridCol w:w="3071"/>
+        <w:gridCol w:w="2566"/>
+        <w:gridCol w:w="3576"/>
       </w:tblGrid>
       <w:tr>
         <w:trPr>
@@ -6085,7 +6383,7 @@
         </w:tc>
         <w:tc>
           <w:tcPr>
-            <w:tcW w:w="3071" w:type="dxa"/>
+            <w:tcW w:w="2566" w:type="dxa"/>
           </w:tcPr>
           <w:p>
             <w:pPr>
@@ -6098,7 +6396,7 @@
         </w:tc>
         <w:tc>
           <w:tcPr>
-            <w:tcW w:w="3071" w:type="dxa"/>
+            <w:tcW w:w="3576" w:type="dxa"/>
           </w:tcPr>
           <w:p>
             <w:pPr>
@@ -6127,7 +6425,7 @@
         </w:tc>
         <w:tc>
           <w:tcPr>
-            <w:tcW w:w="3071" w:type="dxa"/>
+            <w:tcW w:w="2566" w:type="dxa"/>
           </w:tcPr>
           <w:p>
             <w:pPr>
@@ -6140,7 +6438,7 @@
         </w:tc>
         <w:tc>
           <w:tcPr>
-            <w:tcW w:w="3071" w:type="dxa"/>
+            <w:tcW w:w="3576" w:type="dxa"/>
           </w:tcPr>
           <w:p>
             <w:pPr>
@@ -6169,7 +6467,7 @@
         </w:tc>
         <w:tc>
           <w:tcPr>
-            <w:tcW w:w="3071" w:type="dxa"/>
+            <w:tcW w:w="2566" w:type="dxa"/>
           </w:tcPr>
           <w:p>
             <w:pPr>
@@ -6182,14 +6480,20 @@
         </w:tc>
         <w:tc>
           <w:tcPr>
-            <w:tcW w:w="3071" w:type="dxa"/>
+            <w:tcW w:w="3576" w:type="dxa"/>
           </w:tcPr>
           <w:p>
             <w:pPr>
               <w:cnfStyle w:val="000000010000" w:firstRow="0" w:lastRow="0" w:firstColumn="0" w:lastColumn="0" w:oddVBand="0" w:evenVBand="0" w:oddHBand="0" w:evenHBand="1" w:firstRowFirstColumn="0" w:firstRowLastColumn="0" w:lastRowFirstColumn="0" w:lastRowLastColumn="0"/>
             </w:pPr>
             <w:r>
-              <w:t xml:space="preserve">Information über Events in seiner Nähe, </w:t>
+              <w:t>Information über Events in se</w:t>
+            </w:r>
+            <w:r>
+              <w:t>i</w:t>
+            </w:r>
+            <w:r>
+              <w:t xml:space="preserve">ner Nähe, </w:t>
             </w:r>
           </w:p>
           <w:p>
@@ -6197,11 +6501,13 @@
               <w:cnfStyle w:val="000000010000" w:firstRow="0" w:lastRow="0" w:firstColumn="0" w:lastColumn="0" w:oddVBand="0" w:evenVBand="0" w:oddHBand="0" w:evenHBand="1" w:firstRowFirstColumn="0" w:firstRowLastColumn="0" w:lastRowFirstColumn="0" w:lastRowLastColumn="0"/>
             </w:pPr>
             <w:r>
-              <w:t xml:space="preserve">Kennenlernen von anderen </w:t>
+              <w:t>Kennenlernen von anderen Me</w:t>
             </w:r>
             <w:r>
-              <w:lastRenderedPageBreak/>
-              <w:t>Menschen</w:t>
+              <w:t>n</w:t>
+            </w:r>
+            <w:r>
+              <w:t>schen</w:t>
             </w:r>
           </w:p>
         </w:tc>
@@ -6217,14 +6523,13 @@
           </w:tcPr>
           <w:p>
             <w:r>
-              <w:lastRenderedPageBreak/>
               <w:t>Betreiber</w:t>
             </w:r>
           </w:p>
         </w:tc>
         <w:tc>
           <w:tcPr>
-            <w:tcW w:w="3071" w:type="dxa"/>
+            <w:tcW w:w="2566" w:type="dxa"/>
           </w:tcPr>
           <w:p>
             <w:pPr>
@@ -6237,7 +6542,7 @@
         </w:tc>
         <w:tc>
           <w:tcPr>
-            <w:tcW w:w="3071" w:type="dxa"/>
+            <w:tcW w:w="3576" w:type="dxa"/>
           </w:tcPr>
           <w:p>
             <w:pPr>
@@ -6250,11 +6555,23 @@
               <w:t>f</w:t>
             </w:r>
             <w:r>
-              <w:t>bau einer gewissen Basis an Benutzer),</w:t>
+              <w:t>bau einer gewissen Basis an Benu</w:t>
+            </w:r>
+            <w:r>
+              <w:t>t</w:t>
+            </w:r>
+            <w:r>
+              <w:t>zer),</w:t>
             </w:r>
             <w:r>
               <w:br/>
-              <w:t>Verdienst durch diverse Werbeangebote</w:t>
+              <w:t>Verdienst durch diverse Werb</w:t>
+            </w:r>
+            <w:r>
+              <w:t>e</w:t>
+            </w:r>
+            <w:r>
+              <w:t>angebote</w:t>
             </w:r>
           </w:p>
         </w:tc>
@@ -6276,7 +6593,7 @@
         </w:tc>
         <w:tc>
           <w:tcPr>
-            <w:tcW w:w="3071" w:type="dxa"/>
+            <w:tcW w:w="2566" w:type="dxa"/>
           </w:tcPr>
           <w:p>
             <w:pPr>
@@ -6289,7 +6606,7 @@
         </w:tc>
         <w:tc>
           <w:tcPr>
-            <w:tcW w:w="3071" w:type="dxa"/>
+            <w:tcW w:w="3576" w:type="dxa"/>
           </w:tcPr>
           <w:p>
             <w:pPr>
@@ -6324,7 +6641,7 @@
         </w:tc>
         <w:tc>
           <w:tcPr>
-            <w:tcW w:w="3071" w:type="dxa"/>
+            <w:tcW w:w="2566" w:type="dxa"/>
           </w:tcPr>
           <w:p>
             <w:pPr>
@@ -6337,14 +6654,20 @@
         </w:tc>
         <w:tc>
           <w:tcPr>
-            <w:tcW w:w="3071" w:type="dxa"/>
+            <w:tcW w:w="3576" w:type="dxa"/>
           </w:tcPr>
           <w:p>
             <w:pPr>
               <w:cnfStyle w:val="000000100000" w:firstRow="0" w:lastRow="0" w:firstColumn="0" w:lastColumn="0" w:oddVBand="0" w:evenVBand="0" w:oddHBand="1" w:evenHBand="0" w:firstRowFirstColumn="0" w:firstRowLastColumn="0" w:lastRowFirstColumn="0" w:lastRowLastColumn="0"/>
             </w:pPr>
             <w:r>
-              <w:t>Für die eigene Sache (z.B. Events, Sportzubehör, o.ä.) werben</w:t>
+              <w:t>Für die eigene Sache (z.B. Events, Sportzubehör, o.ä.) we</w:t>
+            </w:r>
+            <w:r>
+              <w:t>r</w:t>
+            </w:r>
+            <w:r>
+              <w:t>ben</w:t>
             </w:r>
           </w:p>
         </w:tc>
@@ -6366,7 +6689,7 @@
         </w:tc>
         <w:tc>
           <w:tcPr>
-            <w:tcW w:w="3071" w:type="dxa"/>
+            <w:tcW w:w="2566" w:type="dxa"/>
           </w:tcPr>
           <w:p>
             <w:pPr>
@@ -6379,7 +6702,7 @@
         </w:tc>
         <w:tc>
           <w:tcPr>
-            <w:tcW w:w="3071" w:type="dxa"/>
+            <w:tcW w:w="3576" w:type="dxa"/>
           </w:tcPr>
           <w:p>
             <w:pPr>
@@ -6388,11 +6711,6 @@
             <w:r>
               <w:t>Erfolgreiche Investition in ein neues Startup</w:t>
             </w:r>
-          </w:p>
-          <w:p>
-            <w:pPr>
-              <w:cnfStyle w:val="000000010000" w:firstRow="0" w:lastRow="0" w:firstColumn="0" w:lastColumn="0" w:oddVBand="0" w:evenVBand="0" w:oddHBand="0" w:evenHBand="1" w:firstRowFirstColumn="0" w:firstRowLastColumn="0" w:lastRowFirstColumn="0" w:lastRowLastColumn="0"/>
-            </w:pPr>
           </w:p>
         </w:tc>
       </w:tr>
@@ -6413,7 +6731,7 @@
         </w:tc>
         <w:tc>
           <w:tcPr>
-            <w:tcW w:w="3071" w:type="dxa"/>
+            <w:tcW w:w="2566" w:type="dxa"/>
           </w:tcPr>
           <w:p>
             <w:pPr>
@@ -6426,7 +6744,7 @@
         </w:tc>
         <w:tc>
           <w:tcPr>
-            <w:tcW w:w="3071" w:type="dxa"/>
+            <w:tcW w:w="3576" w:type="dxa"/>
           </w:tcPr>
           <w:p>
             <w:pPr>
@@ -6463,7 +6781,7 @@
         </w:tc>
         <w:tc>
           <w:tcPr>
-            <w:tcW w:w="3071" w:type="dxa"/>
+            <w:tcW w:w="2566" w:type="dxa"/>
           </w:tcPr>
           <w:p>
             <w:pPr>
@@ -6476,7 +6794,7 @@
         </w:tc>
         <w:tc>
           <w:tcPr>
-            <w:tcW w:w="3071" w:type="dxa"/>
+            <w:tcW w:w="3576" w:type="dxa"/>
           </w:tcPr>
           <w:p>
             <w:pPr>
@@ -6505,33 +6823,47 @@
         </w:tc>
         <w:tc>
           <w:tcPr>
-            <w:tcW w:w="3071" w:type="dxa"/>
+            <w:tcW w:w="2566" w:type="dxa"/>
           </w:tcPr>
           <w:p>
             <w:pPr>
               <w:cnfStyle w:val="000000100000" w:firstRow="0" w:lastRow="0" w:firstColumn="0" w:lastColumn="0" w:oddVBand="0" w:evenVBand="0" w:oddHBand="1" w:evenHBand="0" w:firstRowFirstColumn="0" w:firstRowLastColumn="0" w:lastRowFirstColumn="0" w:lastRowLastColumn="0"/>
             </w:pPr>
             <w:r>
-              <w:t>Dienstleistung verkaufen</w:t>
+              <w:t>Dienstleistung verka</w:t>
+            </w:r>
+            <w:r>
+              <w:t>u</w:t>
+            </w:r>
+            <w:r>
+              <w:t>fen</w:t>
             </w:r>
           </w:p>
         </w:tc>
         <w:tc>
           <w:tcPr>
-            <w:tcW w:w="3071" w:type="dxa"/>
+            <w:tcW w:w="3576" w:type="dxa"/>
           </w:tcPr>
           <w:p>
             <w:pPr>
               <w:cnfStyle w:val="000000100000" w:firstRow="0" w:lastRow="0" w:firstColumn="0" w:lastColumn="0" w:oddVBand="0" w:evenVBand="0" w:oddHBand="1" w:evenHBand="0" w:firstRowFirstColumn="0" w:firstRowLastColumn="0" w:lastRowFirstColumn="0" w:lastRowLastColumn="0"/>
             </w:pPr>
             <w:r>
-              <w:t>Bereitstellen einer perfo</w:t>
+              <w:t xml:space="preserve">Bereitstellen einer </w:t>
+            </w:r>
+            <w:proofErr w:type="spellStart"/>
+            <w:r>
+              <w:t>performa</w:t>
             </w:r>
             <w:r>
-              <w:t>r</w:t>
+              <w:t>n</w:t>
             </w:r>
             <w:r>
-              <w:t>manten Serverumgebung</w:t>
+              <w:t>ten</w:t>
+            </w:r>
+            <w:proofErr w:type="spellEnd"/>
+            <w:r>
+              <w:t xml:space="preserve"> Serverumgebung</w:t>
             </w:r>
           </w:p>
         </w:tc>
@@ -6553,7 +6885,7 @@
         </w:tc>
         <w:tc>
           <w:tcPr>
-            <w:tcW w:w="3071" w:type="dxa"/>
+            <w:tcW w:w="2566" w:type="dxa"/>
           </w:tcPr>
           <w:p>
             <w:pPr>
@@ -6566,7 +6898,7 @@
         </w:tc>
         <w:tc>
           <w:tcPr>
-            <w:tcW w:w="3071" w:type="dxa"/>
+            <w:tcW w:w="3576" w:type="dxa"/>
           </w:tcPr>
           <w:p>
             <w:pPr>
@@ -6601,7 +6933,7 @@
         </w:tc>
         <w:tc>
           <w:tcPr>
-            <w:tcW w:w="3071" w:type="dxa"/>
+            <w:tcW w:w="2566" w:type="dxa"/>
           </w:tcPr>
           <w:p>
             <w:pPr>
@@ -6611,7 +6943,7 @@
         </w:tc>
         <w:tc>
           <w:tcPr>
-            <w:tcW w:w="3071" w:type="dxa"/>
+            <w:tcW w:w="3576" w:type="dxa"/>
           </w:tcPr>
           <w:p>
             <w:pPr>
@@ -6637,7 +6969,7 @@
         </w:tc>
         <w:tc>
           <w:tcPr>
-            <w:tcW w:w="3071" w:type="dxa"/>
+            <w:tcW w:w="2566" w:type="dxa"/>
           </w:tcPr>
           <w:p>
             <w:pPr>
@@ -6650,7 +6982,7 @@
         </w:tc>
         <w:tc>
           <w:tcPr>
-            <w:tcW w:w="3071" w:type="dxa"/>
+            <w:tcW w:w="3576" w:type="dxa"/>
           </w:tcPr>
           <w:p>
             <w:pPr>
@@ -6685,20 +7017,26 @@
         </w:tc>
         <w:tc>
           <w:tcPr>
-            <w:tcW w:w="3071" w:type="dxa"/>
+            <w:tcW w:w="2566" w:type="dxa"/>
           </w:tcPr>
           <w:p>
             <w:pPr>
               <w:cnfStyle w:val="000000100000" w:firstRow="0" w:lastRow="0" w:firstColumn="0" w:lastColumn="0" w:oddVBand="0" w:evenVBand="0" w:oddHBand="1" w:evenHBand="0" w:firstRowFirstColumn="0" w:firstRowLastColumn="0" w:lastRowFirstColumn="0" w:lastRowLastColumn="0"/>
             </w:pPr>
             <w:r>
-              <w:t>Kernfunktionen auslagern</w:t>
+              <w:t>Kernfunktionen ausl</w:t>
+            </w:r>
+            <w:r>
+              <w:t>a</w:t>
+            </w:r>
+            <w:r>
+              <w:t>gern</w:t>
             </w:r>
           </w:p>
         </w:tc>
         <w:tc>
           <w:tcPr>
-            <w:tcW w:w="3071" w:type="dxa"/>
+            <w:tcW w:w="3576" w:type="dxa"/>
           </w:tcPr>
           <w:p>
             <w:pPr>
@@ -6719,11 +7057,6 @@
     <w:p>
       <w:pPr>
         <w:spacing w:after="0"/>
-      </w:pPr>
-    </w:p>
-    <w:p>
-      <w:pPr>
-        <w:spacing w:after="0"/>
         <w:rPr>
           <w:u w:val="single"/>
         </w:rPr>
@@ -6736,9 +7069,6 @@
       </w:r>
     </w:p>
     <w:p>
-      <w:pPr>
-        <w:spacing w:after="0"/>
-      </w:pPr>
       <w:r>
         <w:t xml:space="preserve">Aus der Stakeholder-Analyse ist hervorgegangen, dass das Projekt sehr von den </w:t>
       </w:r>
@@ -6774,9 +7104,6 @@
       </w:r>
     </w:p>
     <w:p>
-      <w:pPr>
-        <w:spacing w:after="0"/>
-      </w:pPr>
       <w:r>
         <w:t>Als Chance kann man die Einbeziehung von Vereinen sehen, welche ihre Mitglieder einbri</w:t>
       </w:r>
@@ -6784,7 +7111,15 @@
         <w:t>n</w:t>
       </w:r>
       <w:r>
-        <w:t>gen und gleichzeitig Events organisieren. Auf der einen Seite gewinnt der Eventalizer schnell an Mitglieder</w:t>
+        <w:t xml:space="preserve">gen und gleichzeitig Events organisieren. Auf der einen Seite gewinnt der </w:t>
+      </w:r>
+      <w:proofErr w:type="spellStart"/>
+      <w:r>
+        <w:t>Eventalizer</w:t>
+      </w:r>
+      <w:proofErr w:type="spellEnd"/>
+      <w:r>
+        <w:t xml:space="preserve"> schnell an Mitglieder</w:t>
       </w:r>
       <w:r>
         <w:t xml:space="preserve"> und Leben, auf der anderen Seite profitieren die Vereine von einer fertigen Architektur und unkomplizierter Anwerbung von neuen Mitgliedern.</w:t>
@@ -6794,39 +7129,39 @@
       <w:pPr>
         <w:pStyle w:val="berschrift1"/>
       </w:pPr>
-      <w:bookmarkStart w:id="17" w:name="_Toc320351638"/>
-      <w:bookmarkStart w:id="18" w:name="_Toc323572676"/>
+      <w:bookmarkStart w:id="18" w:name="_Toc320351638"/>
+      <w:bookmarkStart w:id="19" w:name="_Toc327013306"/>
       <w:r>
         <w:lastRenderedPageBreak/>
         <w:t>Funktionale Anforderungen</w:t>
       </w:r>
-      <w:bookmarkEnd w:id="17"/>
       <w:bookmarkEnd w:id="18"/>
+      <w:bookmarkEnd w:id="19"/>
     </w:p>
     <w:p>
       <w:pPr>
         <w:pStyle w:val="berschrift2"/>
       </w:pPr>
-      <w:bookmarkStart w:id="19" w:name="_Toc320351639"/>
-      <w:bookmarkStart w:id="20" w:name="_Toc323572677"/>
+      <w:bookmarkStart w:id="20" w:name="_Toc320351639"/>
+      <w:bookmarkStart w:id="21" w:name="_Toc327013307"/>
       <w:r>
         <w:t>Produktfunktionen</w:t>
       </w:r>
-      <w:bookmarkEnd w:id="19"/>
       <w:bookmarkEnd w:id="20"/>
+      <w:bookmarkEnd w:id="21"/>
     </w:p>
     <w:p>
       <w:pPr>
         <w:pStyle w:val="berschrift3"/>
       </w:pPr>
-      <w:bookmarkStart w:id="21" w:name="_Toc320351640"/>
-      <w:bookmarkStart w:id="22" w:name="_Toc323572678"/>
+      <w:bookmarkStart w:id="22" w:name="_Toc320351640"/>
       <w:bookmarkStart w:id="23" w:name="_Ref318533236"/>
+      <w:bookmarkStart w:id="24" w:name="_Toc327013308"/>
       <w:r>
         <w:t>Benutzerfunktionen</w:t>
       </w:r>
-      <w:bookmarkEnd w:id="21"/>
       <w:bookmarkEnd w:id="22"/>
+      <w:bookmarkEnd w:id="24"/>
     </w:p>
     <w:p>
       <w:pPr>
@@ -7022,7 +7357,15 @@
         <w:t>Der Benutzer kann sich jederzeit vom System abmelden</w:t>
       </w:r>
       <w:r>
-        <w:t xml:space="preserve"> (Logout)</w:t>
+        <w:t xml:space="preserve"> (</w:t>
+      </w:r>
+      <w:proofErr w:type="spellStart"/>
+      <w:r>
+        <w:t>Logout</w:t>
+      </w:r>
+      <w:proofErr w:type="spellEnd"/>
+      <w:r>
+        <w:t>)</w:t>
       </w:r>
       <w:r>
         <w:t>.</w:t>
@@ -7421,8 +7764,13 @@
         <w:t>Der Benutzer</w:t>
       </w:r>
       <w:r>
-        <w:t xml:space="preserve"> kann Blockierlisten</w:t>
-      </w:r>
+        <w:t xml:space="preserve"> kann </w:t>
+      </w:r>
+      <w:proofErr w:type="spellStart"/>
+      <w:r>
+        <w:t>Blockierlisten</w:t>
+      </w:r>
+      <w:proofErr w:type="spellEnd"/>
       <w:r>
         <w:t>, sogenannte Black Lists,</w:t>
       </w:r>
@@ -7489,7 +7837,15 @@
         <w:t>Benutzer</w:t>
       </w:r>
       <w:r>
-        <w:t xml:space="preserve"> eine private Nachricht zukommen lassen, wenn er nicht auf dessen Blockierliste steht.</w:t>
+        <w:t xml:space="preserve"> eine private Nachricht zukommen lassen, wenn er nicht auf dessen </w:t>
+      </w:r>
+      <w:proofErr w:type="spellStart"/>
+      <w:r>
+        <w:t>Blockierliste</w:t>
+      </w:r>
+      <w:proofErr w:type="spellEnd"/>
+      <w:r>
+        <w:t xml:space="preserve"> steht.</w:t>
       </w:r>
     </w:p>
     <w:p>
@@ -7527,13 +7883,13 @@
       <w:pPr>
         <w:pStyle w:val="berschrift3"/>
       </w:pPr>
-      <w:bookmarkStart w:id="24" w:name="_Toc320351641"/>
-      <w:bookmarkStart w:id="25" w:name="_Toc323572679"/>
+      <w:bookmarkStart w:id="25" w:name="_Toc320351641"/>
+      <w:bookmarkStart w:id="26" w:name="_Toc327013309"/>
       <w:r>
         <w:t>Eventfunktionen</w:t>
       </w:r>
-      <w:bookmarkEnd w:id="24"/>
       <w:bookmarkEnd w:id="25"/>
+      <w:bookmarkEnd w:id="26"/>
     </w:p>
     <w:p>
       <w:pPr>
@@ -7969,7 +8325,15 @@
         <w:t xml:space="preserve">eines Events entfernen. Der Teilnehmer ist </w:t>
       </w:r>
       <w:r>
-        <w:t>dann für dieses Event gesperrt und kann sich nicht mehr für dieses Event anmelden.</w:t>
+        <w:t xml:space="preserve">dann für </w:t>
+      </w:r>
+      <w:proofErr w:type="gramStart"/>
+      <w:r>
+        <w:t>dieses</w:t>
+      </w:r>
+      <w:proofErr w:type="gramEnd"/>
+      <w:r>
+        <w:t xml:space="preserve"> Event gesperrt und kann sich nicht mehr für dieses Event anmelden.</w:t>
       </w:r>
     </w:p>
     <w:p>
@@ -7983,7 +8347,15 @@
         <w:tab/>
       </w:r>
       <w:r>
-        <w:t>Der Organisator kann das Event (falls diese</w:t>
+        <w:t xml:space="preserve">Der Organisator kann </w:t>
+      </w:r>
+      <w:proofErr w:type="gramStart"/>
+      <w:r>
+        <w:t>das</w:t>
+      </w:r>
+      <w:proofErr w:type="gramEnd"/>
+      <w:r>
+        <w:t xml:space="preserve"> Event (falls diese</w:t>
       </w:r>
       <w:r>
         <w:t>s</w:t>
@@ -8028,7 +8400,15 @@
         <w:t>N</w:t>
       </w:r>
       <w:r>
-        <w:t>ach einem Event kann jeder Teilnehmer das Event im Ganzen bewerten.</w:t>
+        <w:t xml:space="preserve">ach einem Event kann jeder Teilnehmer </w:t>
+      </w:r>
+      <w:proofErr w:type="gramStart"/>
+      <w:r>
+        <w:t>das</w:t>
+      </w:r>
+      <w:proofErr w:type="gramEnd"/>
+      <w:r>
+        <w:t xml:space="preserve"> Event im Ganzen bewerten.</w:t>
       </w:r>
       <w:r>
         <w:t xml:space="preserve"> Die B</w:t>
@@ -8103,13 +8483,13 @@
       <w:pPr>
         <w:pStyle w:val="berschrift3"/>
       </w:pPr>
-      <w:bookmarkStart w:id="26" w:name="_Toc320351642"/>
-      <w:bookmarkStart w:id="27" w:name="_Toc323572680"/>
+      <w:bookmarkStart w:id="27" w:name="_Toc320351642"/>
+      <w:bookmarkStart w:id="28" w:name="_Toc327013310"/>
       <w:r>
         <w:t>Administratorfunktionen</w:t>
       </w:r>
-      <w:bookmarkEnd w:id="26"/>
       <w:bookmarkEnd w:id="27"/>
+      <w:bookmarkEnd w:id="28"/>
     </w:p>
     <w:p>
       <w:r>
@@ -8310,7 +8690,7 @@
           <w:szCs w:val="28"/>
         </w:rPr>
       </w:pPr>
-      <w:bookmarkStart w:id="28" w:name="_Toc320351643"/>
+      <w:bookmarkStart w:id="29" w:name="_Toc320351643"/>
       <w:bookmarkEnd w:id="23"/>
       <w:r>
         <w:br w:type="page"/>
@@ -8320,13 +8700,13 @@
       <w:pPr>
         <w:pStyle w:val="berschrift2"/>
       </w:pPr>
-      <w:bookmarkStart w:id="29" w:name="_Toc323572681"/>
+      <w:bookmarkStart w:id="30" w:name="_Toc327013311"/>
       <w:r>
         <w:lastRenderedPageBreak/>
         <w:t>Anwendungsfalldiagramm</w:t>
       </w:r>
-      <w:bookmarkEnd w:id="28"/>
       <w:bookmarkEnd w:id="29"/>
+      <w:bookmarkEnd w:id="30"/>
     </w:p>
     <w:p>
       <w:pPr>
@@ -8397,7 +8777,6 @@
     <w:p>
       <w:pPr>
         <w:pStyle w:val="Beschriftung"/>
-        <w:jc w:val="both"/>
       </w:pPr>
       <w:r>
         <w:t xml:space="preserve">Abbildung </w:t>
@@ -8438,27 +8817,17 @@
     </w:p>
     <w:p>
       <w:pPr>
-        <w:spacing w:line="288" w:lineRule="auto"/>
-        <w:ind w:left="2160"/>
-      </w:pPr>
-      <w:r>
-        <w:br w:type="page"/>
-      </w:r>
-      <w:bookmarkStart w:id="30" w:name="_Toc320351644"/>
-    </w:p>
-    <w:p>
-      <w:pPr>
         <w:pStyle w:val="berschrift2"/>
       </w:pPr>
-      <w:bookmarkStart w:id="31" w:name="_Toc323572682"/>
+      <w:bookmarkStart w:id="31" w:name="_Toc320351644"/>
+      <w:bookmarkStart w:id="32" w:name="_Toc327013312"/>
       <w:r>
         <w:lastRenderedPageBreak/>
         <w:t>Produktdaten</w:t>
       </w:r>
-      <w:bookmarkEnd w:id="30"/>
       <w:bookmarkEnd w:id="31"/>
-    </w:p>
-    <w:p/>
+      <w:bookmarkEnd w:id="32"/>
+    </w:p>
     <w:p>
       <w:r>
         <w:t>Es sollen m</w:t>
@@ -8718,9 +9087,11 @@
         </w:numPr>
         <w:spacing w:after="200" w:line="276" w:lineRule="auto"/>
       </w:pPr>
+      <w:proofErr w:type="spellStart"/>
       <w:r>
         <w:t>Blockierliste</w:t>
       </w:r>
+      <w:proofErr w:type="spellEnd"/>
     </w:p>
     <w:p>
       <w:r>
@@ -8849,21 +9220,16 @@
     </w:p>
     <w:p>
       <w:pPr>
-        <w:pStyle w:val="Anforderung"/>
-      </w:pPr>
-    </w:p>
-    <w:p>
-      <w:pPr>
         <w:pStyle w:val="berschrift2"/>
       </w:pPr>
-      <w:bookmarkStart w:id="32" w:name="_Toc320351645"/>
-      <w:bookmarkStart w:id="33" w:name="_Toc323572683"/>
+      <w:bookmarkStart w:id="33" w:name="_Toc320351645"/>
+      <w:bookmarkStart w:id="34" w:name="_Toc327013313"/>
       <w:r>
         <w:lastRenderedPageBreak/>
         <w:t>Domänenklassendiagramm</w:t>
       </w:r>
-      <w:bookmarkEnd w:id="32"/>
       <w:bookmarkEnd w:id="33"/>
+      <w:bookmarkEnd w:id="34"/>
     </w:p>
     <w:p>
       <w:pPr>
@@ -8919,95 +9285,106 @@
     </w:p>
     <w:p>
       <w:pPr>
+        <w:pStyle w:val="berschrift2"/>
+      </w:pPr>
+      <w:bookmarkStart w:id="35" w:name="_Toc320351646"/>
+      <w:bookmarkStart w:id="36" w:name="_Toc327013314"/>
+      <w:r>
+        <w:t>Produktschnittstellen</w:t>
+      </w:r>
+      <w:bookmarkEnd w:id="35"/>
+      <w:bookmarkEnd w:id="36"/>
+    </w:p>
+    <w:p>
+      <w:pPr>
         <w:pStyle w:val="Anforderung"/>
       </w:pPr>
+      <w:r>
+        <w:t>LP10</w:t>
+      </w:r>
+      <w:r>
+        <w:tab/>
+      </w:r>
+      <w:r>
+        <w:t>Um Nutzern einen einfachen Zugriff auf die Webapplikation zu gewähren</w:t>
+      </w:r>
+      <w:r>
+        <w:t>,</w:t>
+      </w:r>
+      <w:r>
+        <w:t xml:space="preserve"> sollen a</w:t>
+      </w:r>
+      <w:r>
+        <w:t>l</w:t>
+      </w:r>
+      <w:r>
+        <w:t>ternative Authentifizierungsmöglichkeiten zur Verfügung gestellt werden. Dazu zählt z.B. eine Registrierung, bzw. ein Login mit den Facebook-Anmeldedaten. Auf diese Weise können die dort eingetragenen Daten direkt in unsere Datenbank übernommen werden und der Benutzer muss diese nicht selbst eingeben.</w:t>
+      </w:r>
+    </w:p>
+    <w:p>
+      <w:pPr>
+        <w:pStyle w:val="Anforderung"/>
+      </w:pPr>
+      <w:r>
+        <w:t>LP20</w:t>
+      </w:r>
+      <w:r>
+        <w:tab/>
+      </w:r>
+      <w:r>
+        <w:t>Des Weiteren sollen Ortsangaben, welche etwa für Events oder Benutzerstandorte genutzt werden, durch die Einbindung eines externen Kartendienstes visualisiert we</w:t>
+      </w:r>
+      <w:r>
+        <w:t>r</w:t>
+      </w:r>
+      <w:r>
+        <w:t xml:space="preserve">den können. Hier kann z.B. Google </w:t>
+      </w:r>
+      <w:proofErr w:type="spellStart"/>
+      <w:r>
+        <w:t>Maps</w:t>
+      </w:r>
+      <w:proofErr w:type="spellEnd"/>
+      <w:r>
+        <w:t xml:space="preserve"> genutzt werden, welches mit übergebenen Ortsnamen oder </w:t>
+      </w:r>
+      <w:r>
+        <w:t>geographischen Positionsangaben</w:t>
+      </w:r>
+      <w:r>
+        <w:t xml:space="preserve"> den Ort darstellen kann.</w:t>
+      </w:r>
+      <w:bookmarkStart w:id="37" w:name="_Toc320351647"/>
+      <w:r>
+        <w:br w:type="page"/>
+      </w:r>
     </w:p>
     <w:p>
       <w:pPr>
         <w:pStyle w:val="berschrift2"/>
       </w:pPr>
-      <w:bookmarkStart w:id="34" w:name="_Toc320351646"/>
-      <w:bookmarkStart w:id="35" w:name="_Toc323572684"/>
-      <w:r>
-        <w:t>Produktschnittstellen</w:t>
-      </w:r>
-      <w:bookmarkEnd w:id="34"/>
-      <w:bookmarkEnd w:id="35"/>
-    </w:p>
-    <w:p>
-      <w:pPr>
-        <w:pStyle w:val="Anforderung"/>
-      </w:pPr>
-      <w:r>
-        <w:t>LP10</w:t>
-      </w:r>
-      <w:r>
-        <w:tab/>
-      </w:r>
-      <w:r>
-        <w:t>Um Nutzern einen einfachen Zugriff auf die Webapplikation zu gewähren</w:t>
-      </w:r>
-      <w:r>
-        <w:t>,</w:t>
-      </w:r>
-      <w:r>
-        <w:t xml:space="preserve"> sollen a</w:t>
-      </w:r>
-      <w:r>
-        <w:t>l</w:t>
-      </w:r>
-      <w:r>
-        <w:t>ternative Authentifizierungsmöglichkeiten zur Verfügung gestellt werden. Dazu zählt z.B. eine Registrierung, bzw. ein Login mit den Facebook-Anmeldedaten. Auf diese Weise können die dort eingetragenen Daten direkt in unsere Datenbank übernommen werden und der Benutzer muss diese nicht selbst eingeben.</w:t>
-      </w:r>
-    </w:p>
-    <w:p>
-      <w:pPr>
-        <w:pStyle w:val="Anforderung"/>
-      </w:pPr>
-      <w:r>
-        <w:t>LP20</w:t>
-      </w:r>
-      <w:r>
-        <w:tab/>
-      </w:r>
-      <w:r>
-        <w:t>Des Weiteren sollen Ortsangaben, welche etwa für Events oder Benutzerstandorte genutzt werden, durch die Einbindung eines externen Kartendienstes visualisiert we</w:t>
-      </w:r>
-      <w:r>
-        <w:t>r</w:t>
-      </w:r>
-      <w:r>
-        <w:t xml:space="preserve">den können. Hier kann z.B. Google Maps genutzt werden, welches mit übergebenen Ortsnamen oder </w:t>
-      </w:r>
-      <w:r>
-        <w:t>geographischen Positionsangaben</w:t>
-      </w:r>
-      <w:r>
-        <w:t xml:space="preserve"> den Ort darstellen kann.</w:t>
-      </w:r>
-      <w:bookmarkStart w:id="36" w:name="_Toc320351647"/>
-      <w:r>
-        <w:br w:type="page"/>
-      </w:r>
-    </w:p>
-    <w:p>
-      <w:pPr>
-        <w:pStyle w:val="berschrift2"/>
-      </w:pPr>
-      <w:bookmarkStart w:id="37" w:name="_Toc323572685"/>
+      <w:bookmarkStart w:id="38" w:name="_Toc327013315"/>
       <w:r>
         <w:lastRenderedPageBreak/>
         <w:t>Anwenderprofile</w:t>
       </w:r>
-      <w:bookmarkEnd w:id="36"/>
       <w:bookmarkEnd w:id="37"/>
+      <w:bookmarkEnd w:id="38"/>
     </w:p>
     <w:p>
       <w:pPr>
         <w:pStyle w:val="Textkrper"/>
       </w:pPr>
       <w:r>
-        <w:t>Die Internetplattform Eventalizer muss die folgenden zwei unterschiedlichen Benutzertypen bzw. Anwenderprofile unterstützen:</w:t>
+        <w:t xml:space="preserve">Die Internetplattform </w:t>
+      </w:r>
+      <w:proofErr w:type="spellStart"/>
+      <w:r>
+        <w:t>Eventalizer</w:t>
+      </w:r>
+      <w:proofErr w:type="spellEnd"/>
+      <w:r>
+        <w:t xml:space="preserve"> muss die folgenden zwei unterschiedlichen Benutzertypen bzw. Anwenderprofile unterstützen:</w:t>
       </w:r>
     </w:p>
     <w:p>
@@ -9028,7 +9405,15 @@
       </w:r>
       <w:r>
         <w:br/>
-        <w:t xml:space="preserve">Dieser Benutzer besucht die Internetplattform Eventalizer </w:t>
+        <w:t xml:space="preserve">Dieser Benutzer besucht die Internetplattform </w:t>
+      </w:r>
+      <w:proofErr w:type="spellStart"/>
+      <w:r>
+        <w:t>Eventalizer</w:t>
+      </w:r>
+      <w:proofErr w:type="spellEnd"/>
+      <w:r>
+        <w:t xml:space="preserve"> </w:t>
       </w:r>
       <w:r>
         <w:t xml:space="preserve">und sucht </w:t>
@@ -9087,7 +9472,11 @@
         <w:t xml:space="preserve"> Internetplattform</w:t>
       </w:r>
       <w:r>
-        <w:t xml:space="preserve"> Eve</w:t>
+        <w:t xml:space="preserve"> </w:t>
+      </w:r>
+      <w:proofErr w:type="spellStart"/>
+      <w:r>
+        <w:t>Eve</w:t>
       </w:r>
       <w:r>
         <w:t>n</w:t>
@@ -9095,6 +9484,7 @@
       <w:r>
         <w:t>talizier</w:t>
       </w:r>
+      <w:proofErr w:type="spellEnd"/>
       <w:r>
         <w:t>.</w:t>
       </w:r>
@@ -9127,26 +9517,26 @@
       <w:pPr>
         <w:pStyle w:val="berschrift1"/>
       </w:pPr>
-      <w:bookmarkStart w:id="38" w:name="_Toc320351648"/>
-      <w:bookmarkStart w:id="39" w:name="_Toc323572686"/>
+      <w:bookmarkStart w:id="39" w:name="_Toc320351648"/>
+      <w:bookmarkStart w:id="40" w:name="_Toc327013316"/>
       <w:r>
         <w:lastRenderedPageBreak/>
         <w:t>Qualitätsanforderungen</w:t>
       </w:r>
-      <w:bookmarkEnd w:id="38"/>
       <w:bookmarkEnd w:id="39"/>
+      <w:bookmarkEnd w:id="40"/>
     </w:p>
     <w:p>
       <w:pPr>
         <w:pStyle w:val="berschrift2"/>
       </w:pPr>
-      <w:bookmarkStart w:id="40" w:name="_Toc320351649"/>
-      <w:bookmarkStart w:id="41" w:name="_Toc323572687"/>
+      <w:bookmarkStart w:id="41" w:name="_Toc320351649"/>
+      <w:bookmarkStart w:id="42" w:name="_Toc327013317"/>
       <w:r>
         <w:t>Äußere und innere Qualität</w:t>
       </w:r>
-      <w:bookmarkEnd w:id="40"/>
       <w:bookmarkEnd w:id="41"/>
+      <w:bookmarkEnd w:id="42"/>
     </w:p>
     <w:p>
       <w:r>
@@ -9169,17 +9559,17 @@
       <w:pPr>
         <w:pStyle w:val="berschrift3"/>
       </w:pPr>
-      <w:bookmarkStart w:id="42" w:name="_Ref318533520"/>
-      <w:bookmarkStart w:id="43" w:name="_Ref318533533"/>
-      <w:bookmarkStart w:id="44" w:name="_Toc320351650"/>
-      <w:bookmarkStart w:id="45" w:name="_Toc323572688"/>
+      <w:bookmarkStart w:id="43" w:name="_Ref318533520"/>
+      <w:bookmarkStart w:id="44" w:name="_Ref318533533"/>
+      <w:bookmarkStart w:id="45" w:name="_Toc320351650"/>
+      <w:bookmarkStart w:id="46" w:name="_Toc327013318"/>
       <w:r>
         <w:t>Funktionalität</w:t>
       </w:r>
-      <w:bookmarkEnd w:id="42"/>
       <w:bookmarkEnd w:id="43"/>
       <w:bookmarkEnd w:id="44"/>
       <w:bookmarkEnd w:id="45"/>
+      <w:bookmarkEnd w:id="46"/>
     </w:p>
     <w:p>
       <w:pPr>
@@ -9229,12 +9619,7 @@
         <w:t>Die Software muss bei gleichen Eingaben die gleichen Ergebnisse liefern</w:t>
       </w:r>
       <w:r>
-        <w:t xml:space="preserve"> (s</w:t>
-      </w:r>
-      <w:bookmarkStart w:id="46" w:name="_GoBack"/>
-      <w:bookmarkEnd w:id="46"/>
-      <w:r>
-        <w:t>tatusabhä</w:t>
+        <w:t xml:space="preserve"> (statusabhä</w:t>
       </w:r>
       <w:r>
         <w:t>n</w:t>
@@ -9332,7 +9717,7 @@
         <w:pStyle w:val="berschrift3"/>
       </w:pPr>
       <w:bookmarkStart w:id="47" w:name="_Toc320351651"/>
-      <w:bookmarkStart w:id="48" w:name="_Toc323572689"/>
+      <w:bookmarkStart w:id="48" w:name="_Toc327013319"/>
       <w:r>
         <w:t>Zuverlässigkeit</w:t>
       </w:r>
@@ -9460,7 +9845,7 @@
         <w:pStyle w:val="berschrift3"/>
       </w:pPr>
       <w:bookmarkStart w:id="49" w:name="_Toc320351652"/>
-      <w:bookmarkStart w:id="50" w:name="_Toc323572690"/>
+      <w:bookmarkStart w:id="50" w:name="_Toc327013320"/>
       <w:r>
         <w:t>Benutzbarkeit</w:t>
       </w:r>
@@ -9591,7 +9976,7 @@
       <w:bookmarkStart w:id="51" w:name="_Ref318533611"/>
       <w:bookmarkStart w:id="52" w:name="_Ref318533614"/>
       <w:bookmarkStart w:id="53" w:name="_Toc320351653"/>
-      <w:bookmarkStart w:id="54" w:name="_Toc323572691"/>
+      <w:bookmarkStart w:id="54" w:name="_Toc327013321"/>
       <w:r>
         <w:t>Effizienz</w:t>
       </w:r>
@@ -9626,7 +10011,7 @@
         <w:pStyle w:val="berschrift3"/>
       </w:pPr>
       <w:bookmarkStart w:id="55" w:name="_Toc320351654"/>
-      <w:bookmarkStart w:id="56" w:name="_Toc323572692"/>
+      <w:bookmarkStart w:id="56" w:name="_Toc327013322"/>
       <w:r>
         <w:t>Wartbarkeit</w:t>
       </w:r>
@@ -9659,7 +10044,7 @@
         <w:pStyle w:val="berschrift3"/>
       </w:pPr>
       <w:bookmarkStart w:id="57" w:name="_Toc320351655"/>
-      <w:bookmarkStart w:id="58" w:name="_Toc323572693"/>
+      <w:bookmarkStart w:id="58" w:name="_Toc327013323"/>
       <w:r>
         <w:t>Portabilität</w:t>
       </w:r>
@@ -9701,7 +10086,7 @@
         <w:pStyle w:val="berschrift2"/>
       </w:pPr>
       <w:bookmarkStart w:id="59" w:name="_Toc320351656"/>
-      <w:bookmarkStart w:id="60" w:name="_Toc323572694"/>
+      <w:bookmarkStart w:id="60" w:name="_Toc327013324"/>
       <w:r>
         <w:t>Gebrauchstauglichkeit</w:t>
       </w:r>
@@ -9713,7 +10098,7 @@
         <w:pStyle w:val="berschrift3"/>
       </w:pPr>
       <w:bookmarkStart w:id="61" w:name="_Toc320351657"/>
-      <w:bookmarkStart w:id="62" w:name="_Toc323572695"/>
+      <w:bookmarkStart w:id="62" w:name="_Toc327013325"/>
       <w:r>
         <w:t>Effektivität</w:t>
       </w:r>
@@ -9757,7 +10142,7 @@
         <w:pStyle w:val="berschrift3"/>
       </w:pPr>
       <w:bookmarkStart w:id="63" w:name="_Toc320351658"/>
-      <w:bookmarkStart w:id="64" w:name="_Toc323572696"/>
+      <w:bookmarkStart w:id="64" w:name="_Toc327013326"/>
       <w:r>
         <w:t>Produktivität</w:t>
       </w:r>
@@ -9798,7 +10183,7 @@
         <w:pStyle w:val="berschrift3"/>
       </w:pPr>
       <w:bookmarkStart w:id="65" w:name="_Toc320351659"/>
-      <w:bookmarkStart w:id="66" w:name="_Toc323572697"/>
+      <w:bookmarkStart w:id="66" w:name="_Toc327013327"/>
       <w:r>
         <w:t>Sicherheit</w:t>
       </w:r>
@@ -9833,7 +10218,7 @@
         <w:pStyle w:val="berschrift3"/>
       </w:pPr>
       <w:bookmarkStart w:id="67" w:name="_Toc320351660"/>
-      <w:bookmarkStart w:id="68" w:name="_Toc323572698"/>
+      <w:bookmarkStart w:id="68" w:name="_Toc327013328"/>
       <w:r>
         <w:lastRenderedPageBreak/>
         <w:t>Zufriedenheit</w:t>
@@ -9866,7 +10251,7 @@
         <w:pStyle w:val="berschrift2"/>
       </w:pPr>
       <w:bookmarkStart w:id="69" w:name="_Toc320351661"/>
-      <w:bookmarkStart w:id="70" w:name="_Toc323572699"/>
+      <w:bookmarkStart w:id="70" w:name="_Toc327013329"/>
       <w:r>
         <w:t>Technische Anforderungen</w:t>
       </w:r>
@@ -9878,7 +10263,7 @@
         <w:pStyle w:val="berschrift3"/>
       </w:pPr>
       <w:bookmarkStart w:id="71" w:name="_Toc320351662"/>
-      <w:bookmarkStart w:id="72" w:name="_Toc323572700"/>
+      <w:bookmarkStart w:id="72" w:name="_Toc327013330"/>
       <w:r>
         <w:t>Einsatzumgebung</w:t>
       </w:r>
@@ -10001,7 +10386,7 @@
         <w:pStyle w:val="berschrift3"/>
       </w:pPr>
       <w:bookmarkStart w:id="73" w:name="_Toc320351663"/>
-      <w:bookmarkStart w:id="74" w:name="_Toc323572701"/>
+      <w:bookmarkStart w:id="74" w:name="_Toc327013331"/>
       <w:r>
         <w:t>Entwicklungsumgebung</w:t>
       </w:r>
@@ -10040,10 +10425,18 @@
         <w:t xml:space="preserve">ls Implementierungssprache ist Java vorzusehen. </w:t>
       </w:r>
       <w:r>
-        <w:t>Die Entwicklungsumgebung ist E</w:t>
-      </w:r>
-      <w:r>
-        <w:t>clipse.</w:t>
+        <w:t xml:space="preserve">Die Entwicklungsumgebung ist </w:t>
+      </w:r>
+      <w:proofErr w:type="spellStart"/>
+      <w:r>
+        <w:t>E</w:t>
+      </w:r>
+      <w:r>
+        <w:t>clipse</w:t>
+      </w:r>
+      <w:proofErr w:type="spellEnd"/>
+      <w:r>
+        <w:t>.</w:t>
       </w:r>
     </w:p>
     <w:p>
@@ -10092,10 +10485,42 @@
         <w:tab/>
       </w:r>
       <w:r>
-        <w:t xml:space="preserve">Die Versionierung des Quellcodes erfolgt unter dem Einsatz von TortoiseGit. Der Austausch der Dateien von mehreren Mitarbeitern erfolgt über ein Online-Repository </w:t>
-      </w:r>
-      <w:r>
-        <w:t>in GitHub. Zudem werden in GitHub die vorhandenen Funktionen zum Bug-Tracking und zur Erstellung eines Wikis genutzt.</w:t>
+        <w:t xml:space="preserve">Die </w:t>
+      </w:r>
+      <w:proofErr w:type="spellStart"/>
+      <w:r>
+        <w:t>Versionierung</w:t>
+      </w:r>
+      <w:proofErr w:type="spellEnd"/>
+      <w:r>
+        <w:t xml:space="preserve"> des Quellcodes erfolgt unter dem Einsatz von </w:t>
+      </w:r>
+      <w:proofErr w:type="spellStart"/>
+      <w:r>
+        <w:t>TortoiseGit</w:t>
+      </w:r>
+      <w:proofErr w:type="spellEnd"/>
+      <w:r>
+        <w:t xml:space="preserve">. Der Austausch der Dateien von mehreren Mitarbeitern erfolgt über ein Online-Repository </w:t>
+      </w:r>
+      <w:r>
+        <w:t xml:space="preserve">in </w:t>
+      </w:r>
+      <w:proofErr w:type="spellStart"/>
+      <w:r>
+        <w:t>GitHub</w:t>
+      </w:r>
+      <w:proofErr w:type="spellEnd"/>
+      <w:r>
+        <w:t xml:space="preserve">. Zudem werden in </w:t>
+      </w:r>
+      <w:proofErr w:type="spellStart"/>
+      <w:r>
+        <w:t>GitHub</w:t>
+      </w:r>
+      <w:proofErr w:type="spellEnd"/>
+      <w:r>
+        <w:t xml:space="preserve"> die vorhandenen Funktionen zum Bug-Tracking und zur Erstellung eines Wikis genutzt.</w:t>
       </w:r>
       <w:bookmarkStart w:id="75" w:name="_Toc320351664"/>
     </w:p>
@@ -10104,7 +10529,7 @@
         <w:pStyle w:val="berschrift2"/>
         <w:ind w:left="578" w:hanging="578"/>
       </w:pPr>
-      <w:bookmarkStart w:id="76" w:name="_Toc323572702"/>
+      <w:bookmarkStart w:id="76" w:name="_Toc327013332"/>
       <w:r>
         <w:t>Lieferumfang</w:t>
       </w:r>
@@ -10116,7 +10541,7 @@
         <w:pStyle w:val="berschrift3"/>
       </w:pPr>
       <w:bookmarkStart w:id="77" w:name="_Toc320351665"/>
-      <w:bookmarkStart w:id="78" w:name="_Toc323572703"/>
+      <w:bookmarkStart w:id="78" w:name="_Toc327013333"/>
       <w:r>
         <w:t>Ausführbare Programme</w:t>
       </w:r>
@@ -10124,9 +10549,6 @@
       <w:bookmarkEnd w:id="78"/>
     </w:p>
     <w:p>
-      <w:pPr>
-        <w:jc w:val="both"/>
-      </w:pPr>
       <w:r>
         <w:t>Der Auftragnehmer verpflichtet sich mit Vertragsabschluss</w:t>
       </w:r>
@@ -10140,16 +10562,34 @@
         <w:t>benötigten</w:t>
       </w:r>
       <w:r>
-        <w:t xml:space="preserve"> compilierten</w:t>
-      </w:r>
-      <w:r>
-        <w:t xml:space="preserve"> Sourcen und Scripte dem Auftraggeber auszuhändigen. </w:t>
-      </w:r>
-    </w:p>
-    <w:p>
-      <w:pPr>
-        <w:jc w:val="both"/>
-      </w:pPr>
+        <w:t xml:space="preserve"> </w:t>
+      </w:r>
+      <w:proofErr w:type="spellStart"/>
+      <w:r>
+        <w:t>compilierten</w:t>
+      </w:r>
+      <w:proofErr w:type="spellEnd"/>
+      <w:r>
+        <w:t xml:space="preserve"> </w:t>
+      </w:r>
+      <w:proofErr w:type="spellStart"/>
+      <w:r>
+        <w:t>Sourcen</w:t>
+      </w:r>
+      <w:proofErr w:type="spellEnd"/>
+      <w:r>
+        <w:t xml:space="preserve"> und </w:t>
+      </w:r>
+      <w:proofErr w:type="spellStart"/>
+      <w:r>
+        <w:t>Scripte</w:t>
+      </w:r>
+      <w:proofErr w:type="spellEnd"/>
+      <w:r>
+        <w:t xml:space="preserve"> dem Auftraggeber auszuhändigen. </w:t>
+      </w:r>
+    </w:p>
+    <w:p>
       <w:r>
         <w:t xml:space="preserve">Die </w:t>
       </w:r>
@@ -10170,7 +10610,6 @@
           <w:ilvl w:val="0"/>
           <w:numId w:val="10"/>
         </w:numPr>
-        <w:jc w:val="both"/>
       </w:pPr>
       <w:r>
         <w:t>CD</w:t>
@@ -10183,7 +10622,6 @@
           <w:ilvl w:val="0"/>
           <w:numId w:val="10"/>
         </w:numPr>
-        <w:jc w:val="both"/>
       </w:pPr>
       <w:r>
         <w:t>DVD</w:t>
@@ -10196,16 +10634,17 @@
           <w:ilvl w:val="0"/>
           <w:numId w:val="10"/>
         </w:numPr>
-        <w:jc w:val="both"/>
-      </w:pPr>
-      <w:r>
-        <w:t>Blu Ray</w:t>
-      </w:r>
-    </w:p>
-    <w:p>
-      <w:pPr>
-        <w:jc w:val="both"/>
-      </w:pPr>
+      </w:pPr>
+      <w:proofErr w:type="spellStart"/>
+      <w:r>
+        <w:t>Blu</w:t>
+      </w:r>
+      <w:proofErr w:type="spellEnd"/>
+      <w:r>
+        <w:t xml:space="preserve"> Ray</w:t>
+      </w:r>
+    </w:p>
+    <w:p>
       <w:r>
         <w:t>dem Auftraggeber zur Verfügung gestellt.</w:t>
       </w:r>
@@ -10221,7 +10660,7 @@
         <w:pStyle w:val="berschrift3"/>
       </w:pPr>
       <w:bookmarkStart w:id="79" w:name="_Toc320351666"/>
-      <w:bookmarkStart w:id="80" w:name="_Toc323572704"/>
+      <w:bookmarkStart w:id="80" w:name="_Toc327013334"/>
       <w:r>
         <w:t>Quellcode</w:t>
       </w:r>
@@ -10232,20 +10671,32 @@
       <w:r>
         <w:t xml:space="preserve">Der </w:t>
       </w:r>
+      <w:proofErr w:type="spellStart"/>
       <w:r>
         <w:t>compilierte</w:t>
       </w:r>
+      <w:proofErr w:type="spellEnd"/>
       <w:r>
         <w:t xml:space="preserve"> </w:t>
       </w:r>
       <w:r>
         <w:t xml:space="preserve">Quellcode wird nach Abschluss des Abnahmetests dem Auftragnehmer übergeben. Der Quellcode umfasst alle benötigten </w:t>
       </w:r>
-      <w:r>
-        <w:t xml:space="preserve">compilierten </w:t>
-      </w:r>
-      <w:r>
-        <w:t>Sourcen und Skripte für die einsatzbereite V</w:t>
+      <w:proofErr w:type="spellStart"/>
+      <w:r>
+        <w:t>compilierten</w:t>
+      </w:r>
+      <w:proofErr w:type="spellEnd"/>
+      <w:r>
+        <w:t xml:space="preserve"> </w:t>
+      </w:r>
+      <w:proofErr w:type="spellStart"/>
+      <w:r>
+        <w:t>Sourcen</w:t>
+      </w:r>
+      <w:proofErr w:type="spellEnd"/>
+      <w:r>
+        <w:t xml:space="preserve"> und Skripte für die einsatzbereite V</w:t>
       </w:r>
       <w:r>
         <w:t>ersion der Eventplattform.</w:t>
@@ -10256,7 +10707,7 @@
         <w:pStyle w:val="berschrift3"/>
       </w:pPr>
       <w:bookmarkStart w:id="81" w:name="_Toc320351667"/>
-      <w:bookmarkStart w:id="82" w:name="_Toc323572705"/>
+      <w:bookmarkStart w:id="82" w:name="_Toc327013335"/>
       <w:r>
         <w:lastRenderedPageBreak/>
         <w:t>Dokumentation</w:t>
@@ -10400,9 +10851,27 @@
         <w:t xml:space="preserve">Ein </w:t>
       </w:r>
       <w:hyperlink r:id="rId14" w:tooltip="Frequently Asked Questions" w:history="1">
-        <w:r>
-          <w:t>Frequently Asked Questions</w:t>
-        </w:r>
+        <w:proofErr w:type="spellStart"/>
+        <w:r>
+          <w:t>Frequently</w:t>
+        </w:r>
+        <w:proofErr w:type="spellEnd"/>
+        <w:r>
+          <w:t xml:space="preserve"> </w:t>
+        </w:r>
+        <w:proofErr w:type="spellStart"/>
+        <w:r>
+          <w:t>Asked</w:t>
+        </w:r>
+        <w:proofErr w:type="spellEnd"/>
+        <w:r>
+          <w:t xml:space="preserve"> </w:t>
+        </w:r>
+        <w:proofErr w:type="spellStart"/>
+        <w:r>
+          <w:t>Questions</w:t>
+        </w:r>
+        <w:proofErr w:type="spellEnd"/>
       </w:hyperlink>
       <w:r>
         <w:t xml:space="preserve"> in übersichtlicher Gliederung</w:t>
@@ -10618,8 +11087,13 @@
       <w:r>
         <w:t xml:space="preserve"> </w:t>
       </w:r>
-      <w:r>
-        <w:t>Javadoc a</w:t>
+      <w:proofErr w:type="spellStart"/>
+      <w:r>
+        <w:t>Javadoc</w:t>
+      </w:r>
+      <w:proofErr w:type="spellEnd"/>
+      <w:r>
+        <w:t xml:space="preserve"> a</w:t>
       </w:r>
       <w:r>
         <w:t>u</w:t>
@@ -10657,7 +11131,7 @@
         <w:pStyle w:val="berschrift3"/>
       </w:pPr>
       <w:bookmarkStart w:id="83" w:name="_Toc320351668"/>
-      <w:bookmarkStart w:id="84" w:name="_Toc323572706"/>
+      <w:bookmarkStart w:id="84" w:name="_Toc327013336"/>
       <w:r>
         <w:t>Daten</w:t>
       </w:r>
@@ -10672,7 +11146,15 @@
         <w:t>t</w:t>
       </w:r>
       <w:r>
-        <w:t>form Eventalizer sind deswegen keine Daten zu immigrieren. Die Testdaten, die für den A</w:t>
+        <w:t xml:space="preserve">form </w:t>
+      </w:r>
+      <w:proofErr w:type="spellStart"/>
+      <w:r>
+        <w:t>Eventalizer</w:t>
+      </w:r>
+      <w:proofErr w:type="spellEnd"/>
+      <w:r>
+        <w:t xml:space="preserve"> sind deswegen keine Daten zu immigrieren. Die Testdaten, die für den A</w:t>
       </w:r>
       <w:r>
         <w:t>b</w:t>
@@ -10686,7 +11168,7 @@
         <w:pStyle w:val="berschrift1"/>
       </w:pPr>
       <w:bookmarkStart w:id="85" w:name="_Toc320351669"/>
-      <w:bookmarkStart w:id="86" w:name="_Toc323572707"/>
+      <w:bookmarkStart w:id="86" w:name="_Toc327013337"/>
       <w:r>
         <w:lastRenderedPageBreak/>
         <w:t>Abnahmekriterien</w:t>
@@ -10699,7 +11181,7 @@
         <w:pStyle w:val="berschrift2"/>
       </w:pPr>
       <w:bookmarkStart w:id="87" w:name="_Toc320351670"/>
-      <w:bookmarkStart w:id="88" w:name="_Toc323572708"/>
+      <w:bookmarkStart w:id="88" w:name="_Toc327013338"/>
       <w:r>
         <w:t>Allgemein</w:t>
       </w:r>
@@ -10734,7 +11216,15 @@
         <w:t xml:space="preserve">zu erfüllen. </w:t>
       </w:r>
       <w:r>
-        <w:t>Nach der bestandenden Abnahmeprüfung</w:t>
+        <w:t xml:space="preserve">Nach der </w:t>
+      </w:r>
+      <w:proofErr w:type="spellStart"/>
+      <w:r>
+        <w:t>bestandenden</w:t>
+      </w:r>
+      <w:proofErr w:type="spellEnd"/>
+      <w:r>
+        <w:t xml:space="preserve"> Abnahmeprüfung</w:t>
       </w:r>
       <w:r>
         <w:t xml:space="preserve"> bei</w:t>
@@ -10813,7 +11303,7 @@
         <w:pStyle w:val="berschrift2"/>
       </w:pPr>
       <w:bookmarkStart w:id="89" w:name="_Toc320351671"/>
-      <w:bookmarkStart w:id="90" w:name="_Toc323572709"/>
+      <w:bookmarkStart w:id="90" w:name="_Toc327013339"/>
       <w:r>
         <w:t>Abnahmetestfälle</w:t>
       </w:r>
@@ -10825,7 +11315,7 @@
         <w:pStyle w:val="berschrift3"/>
       </w:pPr>
       <w:bookmarkStart w:id="91" w:name="_Toc320351672"/>
-      <w:bookmarkStart w:id="92" w:name="_Toc323572710"/>
+      <w:bookmarkStart w:id="92" w:name="_Toc327013340"/>
       <w:r>
         <w:t>Testfälle zu den Funktionsbereichen</w:t>
       </w:r>
@@ -11077,33 +11567,33 @@
         <w:pStyle w:val="Anforderung"/>
       </w:pPr>
       <w:r>
-        <w:t>L</w:t>
-      </w:r>
-      <w:r>
-        <w:t>T80</w:t>
-      </w:r>
-      <w:r>
-        <w:tab/>
-      </w:r>
-      <w:r>
-        <w:tab/>
-      </w:r>
-      <w:r>
-        <w:t xml:space="preserve">Der Benutzer </w:t>
-      </w:r>
-      <w:r>
-        <w:t>kann sich die persönlichen Daten anzeigen lassen.</w:t>
-      </w:r>
-    </w:p>
-    <w:p>
-      <w:pPr>
-        <w:pStyle w:val="Anforderung"/>
-      </w:pPr>
-      <w:r>
         <w:lastRenderedPageBreak/>
         <w:t>L</w:t>
       </w:r>
       <w:r>
+        <w:t>T80</w:t>
+      </w:r>
+      <w:r>
+        <w:tab/>
+      </w:r>
+      <w:r>
+        <w:tab/>
+      </w:r>
+      <w:r>
+        <w:t xml:space="preserve">Der Benutzer </w:t>
+      </w:r>
+      <w:r>
+        <w:t>kann sich die persönlichen Daten anzeigen lassen.</w:t>
+      </w:r>
+    </w:p>
+    <w:p>
+      <w:pPr>
+        <w:pStyle w:val="Anforderung"/>
+      </w:pPr>
+      <w:r>
+        <w:t>L</w:t>
+      </w:r>
+      <w:r>
         <w:t>T90</w:t>
       </w:r>
       <w:r>
@@ -11151,7 +11641,15 @@
         <w:t>s</w:t>
       </w:r>
       <w:r>
-        <w:t>sen, wenn er nicht auf dessen Blockierliste steht.</w:t>
+        <w:t xml:space="preserve">sen, wenn er nicht auf dessen </w:t>
+      </w:r>
+      <w:proofErr w:type="spellStart"/>
+      <w:r>
+        <w:t>Blockierliste</w:t>
+      </w:r>
+      <w:proofErr w:type="spellEnd"/>
+      <w:r>
+        <w:t xml:space="preserve"> steht.</w:t>
       </w:r>
       <w:r>
         <w:t xml:space="preserve"> </w:t>
@@ -11256,14 +11754,14 @@
       <w:r>
         <w:t xml:space="preserve"> </w:t>
       </w:r>
-      <w:r>
-        <w:t>Blockierlisten führen. Inhalte von blockierten Benutzern werden nicht dargestellt.</w:t>
-      </w:r>
-    </w:p>
-    <w:p>
-      <w:pPr>
-        <w:ind w:left="426" w:hanging="426"/>
-      </w:pPr>
+      <w:proofErr w:type="spellStart"/>
+      <w:r>
+        <w:t>Blockierlisten</w:t>
+      </w:r>
+      <w:proofErr w:type="spellEnd"/>
+      <w:r>
+        <w:t xml:space="preserve"> führen. Inhalte von blockierten Benutzern werden nicht dargestellt.</w:t>
+      </w:r>
     </w:p>
     <w:p>
       <w:pPr>
@@ -11308,7 +11806,15 @@
         <w:t xml:space="preserve"> </w:t>
       </w:r>
       <w:r>
-        <w:t xml:space="preserve">ein beliebiges Event organisieren und </w:t>
+        <w:t xml:space="preserve">ein </w:t>
+      </w:r>
+      <w:proofErr w:type="gramStart"/>
+      <w:r>
+        <w:t>beliebiges</w:t>
+      </w:r>
+      <w:proofErr w:type="gramEnd"/>
+      <w:r>
+        <w:t xml:space="preserve"> Event organisieren und </w:t>
       </w:r>
       <w:r>
         <w:t>veröffentlichen</w:t>
@@ -11320,7 +11826,15 @@
         <w:t>i</w:t>
       </w:r>
       <w:r>
-        <w:t>niert er einen Zeitpunkt, zu dem das Event bestätigt werden muss.</w:t>
+        <w:t xml:space="preserve">niert er einen Zeitpunkt, zu dem </w:t>
+      </w:r>
+      <w:proofErr w:type="gramStart"/>
+      <w:r>
+        <w:t>das</w:t>
+      </w:r>
+      <w:proofErr w:type="gramEnd"/>
+      <w:r>
+        <w:t xml:space="preserve"> Event bestätigt werden muss.</w:t>
       </w:r>
       <w:r>
         <w:t xml:space="preserve"> Der Benutzer wird damit zum Organisator des Events.</w:t>
@@ -11400,7 +11914,15 @@
         <w:t xml:space="preserve">nehmer ist </w:t>
       </w:r>
       <w:r>
-        <w:t>dann für dieses Event gesperrt und kann sich nicht mehr für dieses Event anmelden.</w:t>
+        <w:t xml:space="preserve">dann für </w:t>
+      </w:r>
+      <w:proofErr w:type="gramStart"/>
+      <w:r>
+        <w:t>dieses</w:t>
+      </w:r>
+      <w:proofErr w:type="gramEnd"/>
+      <w:r>
+        <w:t xml:space="preserve"> Event gesperrt und kann sich nicht mehr für dieses Event anmelden.</w:t>
       </w:r>
     </w:p>
     <w:p>
@@ -11432,8 +11954,13 @@
       <w:r>
         <w:t xml:space="preserve"> </w:t>
       </w:r>
-      <w:r>
-        <w:t>das Event (falls diese vorher so eingestellt wurde) bestätigen, um eine automatische Absage des Events zu vermeiden. Der Organisator und alle bis dahin angemeldete Teilnehmer bekommen dann eine private Nachricht (ggfs. mit E-Mail-Benachrichtigung).</w:t>
+      <w:proofErr w:type="gramStart"/>
+      <w:r>
+        <w:t>das</w:t>
+      </w:r>
+      <w:proofErr w:type="gramEnd"/>
+      <w:r>
+        <w:t xml:space="preserve"> Event (falls diese vorher so eingestellt wurde) bestätigen, um eine automatische Absage des Events zu vermeiden. Der Organisator und alle bis dahin angemeldete Teilnehmer bekommen dann eine private Nachricht (ggfs. mit E-Mail-Benachrichtigung).</w:t>
       </w:r>
     </w:p>
     <w:p>
@@ -11492,8 +12019,13 @@
       <w:r>
         <w:t xml:space="preserve"> </w:t>
       </w:r>
-      <w:r>
-        <w:t>das Event</w:t>
+      <w:proofErr w:type="gramStart"/>
+      <w:r>
+        <w:t>das</w:t>
+      </w:r>
+      <w:proofErr w:type="gramEnd"/>
+      <w:r>
+        <w:t xml:space="preserve"> Event</w:t>
       </w:r>
       <w:r>
         <w:t xml:space="preserve"> </w:t>
@@ -11528,7 +12060,15 @@
         <w:tab/>
       </w:r>
       <w:r>
-        <w:t>Nach einem Event kann jeder Teilnehmer das Event im Ganzen bewerten. Die B</w:t>
+        <w:t xml:space="preserve">Nach einem Event kann jeder Teilnehmer </w:t>
+      </w:r>
+      <w:proofErr w:type="gramStart"/>
+      <w:r>
+        <w:t>das</w:t>
+      </w:r>
+      <w:proofErr w:type="gramEnd"/>
+      <w:r>
+        <w:t xml:space="preserve"> Event im Ganzen bewerten. Die B</w:t>
       </w:r>
       <w:r>
         <w:t>e</w:t>
@@ -11805,7 +12345,7 @@
       <w:pPr>
         <w:pStyle w:val="berschrift3"/>
       </w:pPr>
-      <w:bookmarkStart w:id="94" w:name="_Toc323572711"/>
+      <w:bookmarkStart w:id="94" w:name="_Toc327013341"/>
       <w:r>
         <w:lastRenderedPageBreak/>
         <w:t>Testfälle zu Qualitätsvorgaben</w:t>
@@ -12325,9 +12865,26 @@
     </w:p>
     <w:p>
       <w:pPr>
+        <w:spacing w:line="288" w:lineRule="auto"/>
+        <w:ind w:left="2160"/>
+        <w:jc w:val="left"/>
+        <w:rPr>
+          <w:rFonts w:ascii="Arial" w:eastAsia="Times New Roman" w:hAnsi="Arial" w:cs="Times New Roman"/>
+          <w:sz w:val="22"/>
+          <w:szCs w:val="24"/>
+          <w:lang w:eastAsia="de-DE" w:bidi="ar-SA"/>
+        </w:rPr>
+      </w:pPr>
+      <w:r>
+        <w:br w:type="page"/>
+      </w:r>
+    </w:p>
+    <w:p>
+      <w:pPr>
         <w:pStyle w:val="berschrift4"/>
       </w:pPr>
       <w:r>
+        <w:lastRenderedPageBreak/>
         <w:t>Gebrauchstauglichkeit</w:t>
       </w:r>
     </w:p>
@@ -12344,7 +12901,6 @@
         <w:pStyle w:val="Anforderung"/>
       </w:pPr>
       <w:r>
-        <w:lastRenderedPageBreak/>
         <w:t>T45</w:t>
       </w:r>
       <w:r>
@@ -12523,7 +13079,7 @@
           <w:headerReference w:type="first" r:id="rId22"/>
           <w:footerReference w:type="first" r:id="rId23"/>
           <w:pgSz w:w="11907" w:h="16839" w:code="9"/>
-          <w:pgMar w:top="1417" w:right="1417" w:bottom="1134" w:left="1417" w:header="568" w:footer="567" w:gutter="0"/>
+          <w:pgMar w:top="1560" w:right="1417" w:bottom="1134" w:left="1417" w:header="568" w:footer="567" w:gutter="0"/>
           <w:pgNumType w:start="1"/>
           <w:cols w:space="720"/>
           <w:docGrid w:linePitch="360"/>
@@ -12537,7 +13093,7 @@
           <w:lang w:val="de-DE"/>
         </w:rPr>
       </w:pPr>
-      <w:bookmarkStart w:id="95" w:name="_Toc323572712"/>
+      <w:bookmarkStart w:id="95" w:name="_Toc327013342"/>
       <w:r>
         <w:rPr>
           <w:lang w:val="de-DE"/>
@@ -12569,7 +13125,7 @@
       <w:r>
         <w:fldChar w:fldCharType="separate"/>
       </w:r>
-      <w:hyperlink w:anchor="_Toc322462040" w:history="1">
+      <w:hyperlink w:anchor="_Toc327013269" w:history="1">
         <w:r>
           <w:rPr>
             <w:rStyle w:val="Hyperlink"/>
@@ -12615,7 +13171,7 @@
             <w:noProof/>
             <w:webHidden/>
           </w:rPr>
-          <w:instrText xml:space="preserve"> PAGEREF _Toc322462040 \h </w:instrText>
+          <w:instrText xml:space="preserve"> PAGEREF _Toc327013269 \h </w:instrText>
         </w:r>
         <w:r>
           <w:rPr>
@@ -12662,13 +13218,23 @@
         <w:pStyle w:val="Anhang1"/>
       </w:pPr>
       <w:bookmarkStart w:id="96" w:name="_Toc320351676"/>
-      <w:bookmarkStart w:id="97" w:name="_Toc322462040"/>
+      <w:bookmarkStart w:id="97" w:name="_Toc327013269"/>
+      <w:proofErr w:type="spellStart"/>
       <w:r>
         <w:lastRenderedPageBreak/>
-        <w:t>Referenzierte Dokumente</w:t>
+        <w:t>Referenzierte</w:t>
+      </w:r>
+      <w:proofErr w:type="spellEnd"/>
+      <w:r>
+        <w:t xml:space="preserve"> </w:t>
+      </w:r>
+      <w:proofErr w:type="spellStart"/>
+      <w:r>
+        <w:t>Dokumente</w:t>
       </w:r>
       <w:bookmarkEnd w:id="96"/>
       <w:bookmarkEnd w:id="97"/>
+      <w:proofErr w:type="spellEnd"/>
     </w:p>
     <w:p>
       <w:pPr>
@@ -12688,7 +13254,15 @@
         <w:t>zum</w:t>
       </w:r>
       <w:r>
-        <w:t xml:space="preserve"> FST Projekt "Eventalizer"</w:t>
+        <w:t xml:space="preserve"> FST Projekt "</w:t>
+      </w:r>
+      <w:proofErr w:type="spellStart"/>
+      <w:r>
+        <w:t>Eventalizer</w:t>
+      </w:r>
+      <w:proofErr w:type="spellEnd"/>
+      <w:r>
+        <w:t>"</w:t>
       </w:r>
       <w:r>
         <w:t>,</w:t>
@@ -12727,7 +13301,15 @@
         <w:t xml:space="preserve"> (zum</w:t>
       </w:r>
       <w:r>
-        <w:t xml:space="preserve"> FST Projekt "Eventalizer"</w:t>
+        <w:t xml:space="preserve"> FST Projekt "</w:t>
+      </w:r>
+      <w:proofErr w:type="spellStart"/>
+      <w:r>
+        <w:t>Eventalizer</w:t>
+      </w:r>
+      <w:proofErr w:type="spellEnd"/>
+      <w:r>
+        <w:t>"</w:t>
       </w:r>
       <w:r>
         <w:t>,</w:t>
@@ -12763,7 +13345,15 @@
         <w:t xml:space="preserve"> Administratorfunktionen (zum</w:t>
       </w:r>
       <w:r>
-        <w:t xml:space="preserve"> FST Projekt "Eventalizer"</w:t>
+        <w:t xml:space="preserve"> FST Projekt "</w:t>
+      </w:r>
+      <w:proofErr w:type="spellStart"/>
+      <w:r>
+        <w:t>Eventalizer</w:t>
+      </w:r>
+      <w:proofErr w:type="spellEnd"/>
+      <w:r>
+        <w:t>"</w:t>
       </w:r>
       <w:r>
         <w:t>,</w:t>
@@ -12836,11 +13426,10 @@
     <w:sdt>
       <w:sdtPr>
         <w:alias w:val="Titel"/>
-        <w:id w:val="1227112556"/>
+        <w:id w:val="471030474"/>
         <w:dataBinding w:prefixMappings="xmlns:ns0='http://schemas.openxmlformats.org/package/2006/metadata/core-properties' xmlns:ns1='http://purl.org/dc/elements/1.1/'" w:xpath="/ns0:coreProperties[1]/ns1:title[1]" w:storeItemID="{6C3C8BC8-F283-45AE-878A-BAB7291924A1}"/>
         <w:text/>
       </w:sdtPr>
-      <w:sdtEndPr/>
       <w:sdtContent>
         <w:r>
           <w:t>Lastenheft</w:t>
@@ -12860,7 +13449,7 @@
           <v:path arrowok="t" fillok="f" o:connecttype="none"/>
           <o:lock v:ext="edit" shapetype="t"/>
         </v:shapetype>
-        <v:shape id="AutoShape 19" o:spid="_x0000_s2058" type="#_x0000_t32" style="position:absolute;margin-left:441.45pt;margin-top:-2.05pt;width:47.7pt;height:78.7pt;flip:x y;z-index:-251658241;visibility:visible;mso-position-horizontal-relative:text;mso-position-vertical-relative:text" o:gfxdata="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" strokecolor="#a7bfde [1620]"/>
+        <v:shape id="AutoShape 19" o:spid="_x0000_s2058" type="#_x0000_t32" style="position:absolute;left:0;text-align:left;margin-left:441.45pt;margin-top:-2.05pt;width:47.7pt;height:78.7pt;flip:x y;z-index:-251658241;visibility:visible;mso-position-horizontal-relative:text;mso-position-vertical-relative:text" o:gfxdata="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" strokecolor="#a7bfde [1620]"/>
       </w:pict>
     </w:r>
     <w:r>
@@ -12869,7 +13458,7 @@
         <w:lang w:eastAsia="de-DE" w:bidi="ar-SA"/>
       </w:rPr>
       <w:pict>
-        <v:group id="Group 15" o:spid="_x0000_s2054" style="position:absolute;margin-left:402.5pt;margin-top:-10.05pt;width:44.5pt;height:46.1pt;rotation:180;z-index:-251649024;mso-position-horizontal-relative:text;mso-position-vertical-relative:text" coordorigin="7907,4350" coordsize="2216,2216" o:gfxdata="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">
+        <v:group id="Group 15" o:spid="_x0000_s2054" style="position:absolute;left:0;text-align:left;margin-left:402.5pt;margin-top:-10.05pt;width:44.5pt;height:46.1pt;rotation:180;z-index:-251649024;mso-position-horizontal-relative:text;mso-position-vertical-relative:text" coordorigin="7907,4350" coordsize="2216,2216" o:gfxdata="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">
           <v:oval id="Oval 16" o:spid="_x0000_s2057" style="position:absolute;left:7907;top:4350;width:2216;height:2216;visibility:visible" o:gfxdata="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" fillcolor="#a7bfde [1620]" stroked="f"/>
           <v:oval id="Oval 17" o:spid="_x0000_s2056" style="position:absolute;left:7961;top:4684;width:1813;height:1813;visibility:visible" o:gfxdata="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" fillcolor="#d3dfee [820]" stroked="f"/>
           <v:oval id="Oval 18" o:spid="_x0000_s2055" style="position:absolute;left:8006;top:5027;width:1375;height:1375;visibility:visible" o:gfxdata="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" fillcolor="#7ba0cd [2420]" stroked="f"/>
@@ -12891,19 +13480,18 @@
     <w:sdt>
       <w:sdtPr>
         <w:alias w:val="Datum"/>
-        <w:id w:val="1468016810"/>
+        <w:id w:val="595289523"/>
         <w:dataBinding w:prefixMappings="xmlns:ns0='http://schemas.microsoft.com/office/2006/coverPageProps'" w:xpath="/ns0:CoverPageProperties[1]/ns0:PublishDate[1]" w:storeItemID="{55AF091B-3C7A-41E3-B477-F2FDAA23CFDA}"/>
-        <w:date w:fullDate="2012-05-09T00:00:00Z">
+        <w:date w:fullDate="2012-06-09T00:00:00Z">
           <w:dateFormat w:val="dd.MM.yyyy"/>
           <w:lid w:val="de-DE"/>
           <w:storeMappedDataAs w:val="dateTime"/>
           <w:calendar w:val="gregorian"/>
         </w:date>
       </w:sdtPr>
-      <w:sdtEndPr/>
       <w:sdtContent>
         <w:r>
-          <w:t>09.05.2012</w:t>
+          <w:t>09.06.2012</w:t>
         </w:r>
       </w:sdtContent>
     </w:sdt>
@@ -12940,7 +13528,7 @@
         <w:noProof/>
         <w:color w:val="FFFFFF" w:themeColor="background1"/>
       </w:rPr>
-      <w:t>13</w:t>
+      <w:t>21</w:t>
     </w:r>
     <w:r>
       <w:rPr>
@@ -12988,11 +13576,10 @@
     <w:sdt>
       <w:sdtPr>
         <w:alias w:val="Titel"/>
-        <w:id w:val="552657743"/>
+        <w:id w:val="1641532561"/>
         <w:dataBinding w:prefixMappings="xmlns:ns0='http://schemas.openxmlformats.org/package/2006/metadata/core-properties' xmlns:ns1='http://purl.org/dc/elements/1.1/'" w:xpath="/ns0:coreProperties[1]/ns1:title[1]" w:storeItemID="{6C3C8BC8-F283-45AE-878A-BAB7291924A1}"/>
         <w:text/>
       </w:sdtPr>
-      <w:sdtEndPr/>
       <w:sdtContent>
         <w:r>
           <w:t>Lastenheft</w:t>
@@ -13012,7 +13599,7 @@
           <v:path arrowok="t" fillok="f" o:connecttype="none"/>
           <o:lock v:ext="edit" shapetype="t"/>
         </v:shapetype>
-        <v:shape id="AutoShape 33" o:spid="_x0000_s2053" type="#_x0000_t32" style="position:absolute;margin-left:441.45pt;margin-top:-2.05pt;width:47.7pt;height:78.7pt;flip:x y;z-index:-251642880;visibility:visible;mso-position-horizontal-relative:text;mso-position-vertical-relative:text" o:gfxdata="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" strokecolor="#a7bfde [1620]"/>
+        <v:shape id="AutoShape 33" o:spid="_x0000_s2053" type="#_x0000_t32" style="position:absolute;left:0;text-align:left;margin-left:441.45pt;margin-top:-2.05pt;width:47.7pt;height:78.7pt;flip:x y;z-index:-251642880;visibility:visible;mso-position-horizontal-relative:text;mso-position-vertical-relative:text" o:gfxdata="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" strokecolor="#a7bfde [1620]"/>
       </w:pict>
     </w:r>
     <w:r>
@@ -13021,7 +13608,7 @@
         <w:lang w:eastAsia="de-DE" w:bidi="ar-SA"/>
       </w:rPr>
       <w:pict>
-        <v:group id="Group 34" o:spid="_x0000_s2049" style="position:absolute;margin-left:402.5pt;margin-top:-10.05pt;width:44.5pt;height:46.1pt;rotation:180;z-index:-251641856;mso-position-horizontal-relative:text;mso-position-vertical-relative:text" coordorigin="7907,4350" coordsize="2216,2216" o:gfxdata="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">
+        <v:group id="Group 34" o:spid="_x0000_s2049" style="position:absolute;left:0;text-align:left;margin-left:402.5pt;margin-top:-10.05pt;width:44.5pt;height:46.1pt;rotation:180;z-index:-251641856;mso-position-horizontal-relative:text;mso-position-vertical-relative:text" coordorigin="7907,4350" coordsize="2216,2216" o:gfxdata="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">
           <v:oval id="Oval 35" o:spid="_x0000_s2052" style="position:absolute;left:7907;top:4350;width:2216;height:2216;visibility:visible" o:gfxdata="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" fillcolor="#a7bfde [1620]" stroked="f"/>
           <v:oval id="Oval 36" o:spid="_x0000_s2051" style="position:absolute;left:7961;top:4684;width:1813;height:1813;visibility:visible" o:gfxdata="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" fillcolor="#d3dfee [820]" stroked="f"/>
           <v:oval id="Oval 37" o:spid="_x0000_s2050" style="position:absolute;left:8006;top:5027;width:1375;height:1375;visibility:visible" o:gfxdata="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" fillcolor="#7ba0cd [2420]" stroked="f"/>
@@ -13043,19 +13630,18 @@
     <w:sdt>
       <w:sdtPr>
         <w:alias w:val="Datum"/>
-        <w:id w:val="-1273543503"/>
+        <w:id w:val="271748785"/>
         <w:dataBinding w:prefixMappings="xmlns:ns0='http://schemas.microsoft.com/office/2006/coverPageProps'" w:xpath="/ns0:CoverPageProperties[1]/ns0:PublishDate[1]" w:storeItemID="{55AF091B-3C7A-41E3-B477-F2FDAA23CFDA}"/>
-        <w:date w:fullDate="2012-05-09T00:00:00Z">
+        <w:date w:fullDate="2012-06-09T00:00:00Z">
           <w:dateFormat w:val="dd.MM.yyyy"/>
           <w:lid w:val="de-DE"/>
           <w:storeMappedDataAs w:val="dateTime"/>
           <w:calendar w:val="gregorian"/>
         </w:date>
       </w:sdtPr>
-      <w:sdtEndPr/>
       <w:sdtContent>
         <w:r>
-          <w:t>09.05.2012</w:t>
+          <w:t>09.06.2012</w:t>
         </w:r>
       </w:sdtContent>
     </w:sdt>
@@ -13233,7 +13819,15 @@
       <w:t xml:space="preserve">FST </w:t>
     </w:r>
     <w:r>
-      <w:t>Projekt "Eventalizer" (SS 2012) Team 5</w:t>
+      <w:t>Projekt "</w:t>
+    </w:r>
+    <w:proofErr w:type="spellStart"/>
+    <w:r>
+      <w:t>Eventalizer</w:t>
+    </w:r>
+    <w:proofErr w:type="spellEnd"/>
+    <w:r>
+      <w:t>" (SS 2012) Team 5</w:t>
     </w:r>
     <w:r>
       <w:t xml:space="preserve">           </w:t>
@@ -13269,7 +13863,7 @@
   <w:abstractNum w:abstractNumId="0">
     <w:nsid w:val="FFFFFF7C"/>
     <w:multiLevelType w:val="singleLevel"/>
-    <w:tmpl w:val="1F9610D4"/>
+    <w:tmpl w:val="92BCAC6C"/>
     <w:lvl w:ilvl="0">
       <w:start w:val="1"/>
       <w:numFmt w:val="decimal"/>
@@ -13286,7 +13880,7 @@
   <w:abstractNum w:abstractNumId="1">
     <w:nsid w:val="FFFFFF7D"/>
     <w:multiLevelType w:val="singleLevel"/>
-    <w:tmpl w:val="FAC29972"/>
+    <w:tmpl w:val="F606CD96"/>
     <w:lvl w:ilvl="0">
       <w:start w:val="1"/>
       <w:numFmt w:val="decimal"/>
@@ -13303,7 +13897,7 @@
   <w:abstractNum w:abstractNumId="2">
     <w:nsid w:val="FFFFFF7E"/>
     <w:multiLevelType w:val="singleLevel"/>
-    <w:tmpl w:val="FA2045A4"/>
+    <w:tmpl w:val="F06629B2"/>
     <w:lvl w:ilvl="0">
       <w:start w:val="1"/>
       <w:numFmt w:val="decimal"/>
@@ -13320,7 +13914,7 @@
   <w:abstractNum w:abstractNumId="3">
     <w:nsid w:val="FFFFFF7F"/>
     <w:multiLevelType w:val="singleLevel"/>
-    <w:tmpl w:val="165E7DC8"/>
+    <w:tmpl w:val="11B218C8"/>
     <w:lvl w:ilvl="0">
       <w:start w:val="1"/>
       <w:numFmt w:val="decimal"/>
@@ -13337,7 +13931,7 @@
   <w:abstractNum w:abstractNumId="4">
     <w:nsid w:val="FFFFFF80"/>
     <w:multiLevelType w:val="singleLevel"/>
-    <w:tmpl w:val="559001E0"/>
+    <w:tmpl w:val="8566204C"/>
     <w:lvl w:ilvl="0">
       <w:start w:val="1"/>
       <w:numFmt w:val="bullet"/>
@@ -13357,7 +13951,7 @@
   <w:abstractNum w:abstractNumId="5">
     <w:nsid w:val="FFFFFF81"/>
     <w:multiLevelType w:val="singleLevel"/>
-    <w:tmpl w:val="B652D88E"/>
+    <w:tmpl w:val="AB20919E"/>
     <w:lvl w:ilvl="0">
       <w:start w:val="1"/>
       <w:numFmt w:val="bullet"/>
@@ -13377,7 +13971,7 @@
   <w:abstractNum w:abstractNumId="6">
     <w:nsid w:val="FFFFFF82"/>
     <w:multiLevelType w:val="singleLevel"/>
-    <w:tmpl w:val="0F9A00EC"/>
+    <w:tmpl w:val="19AC643C"/>
     <w:lvl w:ilvl="0">
       <w:start w:val="1"/>
       <w:numFmt w:val="bullet"/>
@@ -13397,7 +13991,7 @@
   <w:abstractNum w:abstractNumId="7">
     <w:nsid w:val="FFFFFF83"/>
     <w:multiLevelType w:val="singleLevel"/>
-    <w:tmpl w:val="F572A2CC"/>
+    <w:tmpl w:val="4A0ABAF0"/>
     <w:lvl w:ilvl="0">
       <w:start w:val="1"/>
       <w:numFmt w:val="bullet"/>
@@ -13417,7 +14011,7 @@
   <w:abstractNum w:abstractNumId="8">
     <w:nsid w:val="FFFFFF88"/>
     <w:multiLevelType w:val="singleLevel"/>
-    <w:tmpl w:val="7E364658"/>
+    <w:tmpl w:val="2B9ED224"/>
     <w:lvl w:ilvl="0">
       <w:start w:val="1"/>
       <w:numFmt w:val="decimal"/>
@@ -13434,7 +14028,7 @@
   <w:abstractNum w:abstractNumId="9">
     <w:nsid w:val="FFFFFF89"/>
     <w:multiLevelType w:val="singleLevel"/>
-    <w:tmpl w:val="BA5853FA"/>
+    <w:tmpl w:val="20FA57E4"/>
     <w:lvl w:ilvl="0">
       <w:start w:val="1"/>
       <w:numFmt w:val="bullet"/>
@@ -14954,10 +15548,11 @@
   <w:style w:type="paragraph" w:default="1" w:styleId="Standard">
     <w:name w:val="Normal"/>
     <w:qFormat/>
-    <w:rsid w:val="00F263C8"/>
+    <w:rsid w:val="00D326A6"/>
     <w:pPr>
       <w:spacing w:line="240" w:lineRule="auto"/>
       <w:ind w:left="0"/>
+      <w:jc w:val="both"/>
     </w:pPr>
     <w:rPr>
       <w:sz w:val="24"/>
@@ -15244,7 +15839,6 @@
     <w:rsid w:val="00F263C8"/>
     <w:pPr>
       <w:spacing w:line="360" w:lineRule="auto"/>
-      <w:jc w:val="both"/>
     </w:pPr>
     <w:rPr>
       <w:color w:val="000000" w:themeColor="text1"/>
@@ -19349,7 +19943,7 @@
 
 <file path=customXml/item1.xml><?xml version="1.0" encoding="utf-8"?>
 <CoverPageProperties xmlns="http://schemas.microsoft.com/office/2006/coverPageProps">
-  <PublishDate>2012-05-09T00:00:00</PublishDate>
+  <PublishDate>2012-06-09T00:00:00</PublishDate>
   <Abstract/>
   <CompanyAddress/>
   <CompanyPhone/>
@@ -19439,7 +20033,7 @@
 </file>
 
 <file path=customXml/itemProps2.xml><?xml version="1.0" encoding="utf-8"?>
-<ds:datastoreItem xmlns:ds="http://schemas.openxmlformats.org/officeDocument/2006/customXml" ds:itemID="{2847183E-7C6C-41CE-A399-D303621476F5}">
+<ds:datastoreItem xmlns:ds="http://schemas.openxmlformats.org/officeDocument/2006/customXml" ds:itemID="{4DAD0E2D-9B32-4149-B959-B821D29531EC}">
   <ds:schemaRefs>
     <ds:schemaRef ds:uri="http://schemas.openxmlformats.org/officeDocument/2006/bibliography"/>
   </ds:schemaRefs>

</xml_diff>